<commit_message>
rips lr 2 9 done
</commit_message>
<xml_diff>
--- a/РИПС/ЛР2.docx
+++ b/РИПС/ЛР2.docx
@@ -1,6 +1,6 @@
 
 <file path=word/document.xml><?xml version="1.0" encoding="utf-8"?>
-<w:document xmlns:wpc="http://schemas.microsoft.com/office/word/2010/wordprocessingCanvas" xmlns:cx="http://schemas.microsoft.com/office/drawing/2014/chartex" xmlns:cx1="http://schemas.microsoft.com/office/drawing/2015/9/8/chartex" xmlns:cx2="http://schemas.microsoft.com/office/drawing/2015/10/21/chartex" xmlns:cx3="http://schemas.microsoft.com/office/drawing/2016/5/9/chartex" xmlns:cx4="http://schemas.microsoft.com/office/drawing/2016/5/10/chartex" xmlns:cx5="http://schemas.microsoft.com/office/drawing/2016/5/11/chartex" xmlns:cx6="http://schemas.microsoft.com/office/drawing/2016/5/12/chartex" xmlns:cx7="http://schemas.microsoft.com/office/drawing/2016/5/13/chartex" xmlns:cx8="http://schemas.microsoft.com/office/drawing/2016/5/14/chartex" xmlns:mc="http://schemas.openxmlformats.org/markup-compatibility/2006" xmlns:aink="http://schemas.microsoft.com/office/drawing/2016/ink" xmlns:am3d="http://schemas.microsoft.com/office/drawing/2017/model3d" xmlns:o="urn:schemas-microsoft-com:office:office" xmlns:oel="http://schemas.microsoft.com/office/2019/extlst" xmlns:r="http://schemas.openxmlformats.org/officeDocument/2006/relationships" xmlns:m="http://schemas.openxmlformats.org/officeDocument/2006/math" xmlns:v="urn:schemas-microsoft-com:vml" xmlns:wp14="http://schemas.microsoft.com/office/word/2010/wordprocessingDrawing" xmlns:wp="http://schemas.openxmlformats.org/drawingml/2006/wordprocessingDrawing" xmlns:w10="urn:schemas-microsoft-com:office:word" xmlns:w="http://schemas.openxmlformats.org/wordprocessingml/2006/main" xmlns:w14="http://schemas.microsoft.com/office/word/2010/wordml" xmlns:w15="http://schemas.microsoft.com/office/word/2012/wordml" xmlns:w16cex="http://schemas.microsoft.com/office/word/2018/wordml/cex" xmlns:w16cid="http://schemas.microsoft.com/office/word/2016/wordml/cid" xmlns:w16="http://schemas.microsoft.com/office/word/2018/wordml" xmlns:w16sdtdh="http://schemas.microsoft.com/office/word/2020/wordml/sdtdatahash" xmlns:w16se="http://schemas.microsoft.com/office/word/2015/wordml/symex" xmlns:wpg="http://schemas.microsoft.com/office/word/2010/wordprocessingGroup" xmlns:wpi="http://schemas.microsoft.com/office/word/2010/wordprocessingInk" xmlns:wne="http://schemas.microsoft.com/office/word/2006/wordml" xmlns:wps="http://schemas.microsoft.com/office/word/2010/wordprocessingShape" mc:Ignorable="w14 w15 w16se w16cid w16 w16cex w16sdtdh wp14">
+<w:document xmlns:ve="http://schemas.openxmlformats.org/markup-compatibility/2006" xmlns:o="urn:schemas-microsoft-com:office:office" xmlns:r="http://schemas.openxmlformats.org/officeDocument/2006/relationships" xmlns:m="http://schemas.openxmlformats.org/officeDocument/2006/math" xmlns:v="urn:schemas-microsoft-com:vml" xmlns:wp="http://schemas.openxmlformats.org/drawingml/2006/wordprocessingDrawing" xmlns:w10="urn:schemas-microsoft-com:office:word" xmlns:w="http://schemas.openxmlformats.org/wordprocessingml/2006/main" xmlns:wne="http://schemas.microsoft.com/office/word/2006/wordml">
   <w:body>
     <w:p>
       <w:pPr>
@@ -119,7 +119,6 @@
           <w:b/>
           <w:sz w:val="28"/>
           <w:szCs w:val="28"/>
-          <w:lang w:val="en-US"/>
         </w:rPr>
       </w:pPr>
       <w:r>
@@ -409,13 +408,23 @@
         <w:tab/>
         <w:t xml:space="preserve">                    </w:t>
       </w:r>
-      <w:r>
-        <w:rPr>
-          <w:rFonts w:ascii="Times New Roman" w:hAnsi="Times New Roman" w:cs="Times New Roman"/>
-          <w:sz w:val="28"/>
-          <w:szCs w:val="28"/>
-        </w:rPr>
-        <w:t>Агниев Сергей Владимирович</w:t>
+      <w:proofErr w:type="spellStart"/>
+      <w:r>
+        <w:rPr>
+          <w:rFonts w:ascii="Times New Roman" w:hAnsi="Times New Roman" w:cs="Times New Roman"/>
+          <w:sz w:val="28"/>
+          <w:szCs w:val="28"/>
+        </w:rPr>
+        <w:t>Агниев</w:t>
+      </w:r>
+      <w:proofErr w:type="spellEnd"/>
+      <w:r>
+        <w:rPr>
+          <w:rFonts w:ascii="Times New Roman" w:hAnsi="Times New Roman" w:cs="Times New Roman"/>
+          <w:sz w:val="28"/>
+          <w:szCs w:val="28"/>
+        </w:rPr>
+        <w:t xml:space="preserve"> Сергей Владимирович</w:t>
       </w:r>
     </w:p>
     <w:p>
@@ -476,14 +485,34 @@
         </w:rPr>
         <w:t xml:space="preserve"> </w:t>
       </w:r>
-      <w:r>
-        <w:rPr>
-          <w:rFonts w:ascii="Times New Roman" w:hAnsi="Times New Roman" w:cs="Times New Roman"/>
-          <w:sz w:val="28"/>
-          <w:szCs w:val="28"/>
-        </w:rPr>
-        <w:t>Зайков Владимир Полиевктович</w:t>
-      </w:r>
+      <w:proofErr w:type="spellStart"/>
+      <w:r>
+        <w:rPr>
+          <w:rFonts w:ascii="Times New Roman" w:hAnsi="Times New Roman" w:cs="Times New Roman"/>
+          <w:sz w:val="28"/>
+          <w:szCs w:val="28"/>
+        </w:rPr>
+        <w:t>Зайков</w:t>
+      </w:r>
+      <w:proofErr w:type="spellEnd"/>
+      <w:r>
+        <w:rPr>
+          <w:rFonts w:ascii="Times New Roman" w:hAnsi="Times New Roman" w:cs="Times New Roman"/>
+          <w:sz w:val="28"/>
+          <w:szCs w:val="28"/>
+        </w:rPr>
+        <w:t xml:space="preserve"> Владимир </w:t>
+      </w:r>
+      <w:proofErr w:type="spellStart"/>
+      <w:r>
+        <w:rPr>
+          <w:rFonts w:ascii="Times New Roman" w:hAnsi="Times New Roman" w:cs="Times New Roman"/>
+          <w:sz w:val="28"/>
+          <w:szCs w:val="28"/>
+        </w:rPr>
+        <w:t>Полиевктович</w:t>
+      </w:r>
+      <w:proofErr w:type="spellEnd"/>
     </w:p>
     <w:p>
       <w:pPr>
@@ -562,7 +591,6 @@
           <w:rFonts w:ascii="Times New Roman" w:hAnsi="Times New Roman" w:cs="Times New Roman"/>
           <w:sz w:val="28"/>
           <w:szCs w:val="28"/>
-          <w:lang w:val="en-US"/>
         </w:rPr>
       </w:pPr>
       <w:r>
@@ -660,7 +688,6 @@
           <w:bCs/>
           <w:sz w:val="28"/>
           <w:szCs w:val="28"/>
-          <w:lang w:val="en-US"/>
         </w:rPr>
       </w:pPr>
       <w:r>
@@ -684,6 +711,75 @@
           <w:lang w:val="en-US"/>
         </w:rPr>
       </w:pPr>
+      <w:r>
+        <w:rPr>
+          <w:rFonts w:ascii="Times New Roman" w:hAnsi="Times New Roman" w:cs="Times New Roman"/>
+          <w:sz w:val="28"/>
+          <w:szCs w:val="28"/>
+        </w:rPr>
+        <w:t>Перейдём</w:t>
+      </w:r>
+      <w:r>
+        <w:rPr>
+          <w:rFonts w:ascii="Times New Roman" w:hAnsi="Times New Roman" w:cs="Times New Roman"/>
+          <w:sz w:val="28"/>
+          <w:szCs w:val="28"/>
+          <w:lang w:val="en-US"/>
+        </w:rPr>
+        <w:t xml:space="preserve"> </w:t>
+      </w:r>
+      <w:r>
+        <w:rPr>
+          <w:rFonts w:ascii="Times New Roman" w:hAnsi="Times New Roman" w:cs="Times New Roman"/>
+          <w:sz w:val="28"/>
+          <w:szCs w:val="28"/>
+        </w:rPr>
+        <w:t>в</w:t>
+      </w:r>
+      <w:r>
+        <w:rPr>
+          <w:rFonts w:ascii="Times New Roman" w:hAnsi="Times New Roman" w:cs="Times New Roman"/>
+          <w:sz w:val="28"/>
+          <w:szCs w:val="28"/>
+          <w:lang w:val="en-US"/>
+        </w:rPr>
+        <w:t xml:space="preserve"> </w:t>
+      </w:r>
+      <w:r>
+        <w:rPr>
+          <w:rFonts w:ascii="Times New Roman" w:hAnsi="Times New Roman" w:cs="Times New Roman"/>
+          <w:sz w:val="28"/>
+          <w:szCs w:val="28"/>
+        </w:rPr>
+        <w:t>окно</w:t>
+      </w:r>
+      <w:r>
+        <w:rPr>
+          <w:rFonts w:ascii="Times New Roman" w:hAnsi="Times New Roman" w:cs="Times New Roman"/>
+          <w:sz w:val="28"/>
+          <w:szCs w:val="28"/>
+          <w:lang w:val="en-US"/>
+        </w:rPr>
+        <w:t xml:space="preserve"> «</w:t>
+      </w:r>
+      <w:r>
+        <w:rPr>
+          <w:rFonts w:ascii="Times New Roman" w:hAnsi="Times New Roman" w:cs="Times New Roman"/>
+          <w:sz w:val="28"/>
+          <w:szCs w:val="28"/>
+          <w:lang w:val="en-US"/>
+        </w:rPr>
+        <w:t>Startup and Recovery</w:t>
+      </w:r>
+      <w:r>
+        <w:rPr>
+          <w:rFonts w:ascii="Times New Roman" w:hAnsi="Times New Roman" w:cs="Times New Roman"/>
+          <w:sz w:val="28"/>
+          <w:szCs w:val="28"/>
+          <w:lang w:val="en-US"/>
+        </w:rPr>
+        <w:t>»</w:t>
+      </w:r>
     </w:p>
     <w:p>
       <w:pPr>
@@ -699,11 +795,12 @@
       <w:r>
         <w:rPr>
           <w:noProof/>
+          <w:lang w:eastAsia="ru-RU"/>
         </w:rPr>
         <w:drawing>
-          <wp:inline distT="0" distB="0" distL="0" distR="0" wp14:anchorId="3AD1C2FA" wp14:editId="1E9CFE5D">
-            <wp:extent cx="4761560" cy="3752697"/>
-            <wp:effectExtent l="0" t="0" r="0" b="0"/>
+          <wp:inline distT="0" distB="0" distL="0" distR="0">
+            <wp:extent cx="3558022" cy="2804160"/>
+            <wp:effectExtent l="19050" t="0" r="4328" b="0"/>
             <wp:docPr id="1" name="Рисунок 1"/>
             <wp:cNvGraphicFramePr>
               <a:graphicFrameLocks xmlns:a="http://schemas.openxmlformats.org/drawingml/2006/main" noChangeAspect="1"/>
@@ -716,14 +813,14 @@
                     <pic:cNvPicPr/>
                   </pic:nvPicPr>
                   <pic:blipFill rotWithShape="1">
-                    <a:blip r:embed="rId4"/>
+                    <a:blip r:embed="rId4" cstate="print"/>
                     <a:srcRect l="10715" t="665" r="9110" b="14021"/>
                     <a:stretch/>
                   </pic:blipFill>
                   <pic:spPr bwMode="auto">
                     <a:xfrm>
                       <a:off x="0" y="0"/>
-                      <a:ext cx="4761560" cy="3752697"/>
+                      <a:ext cx="3561492" cy="2806895"/>
                     </a:xfrm>
                     <a:prstGeom prst="rect">
                       <a:avLst/>
@@ -733,7 +830,7 @@
                     </a:ln>
                     <a:extLst>
                       <a:ext uri="{53640926-AAD7-44D8-BBD7-CCE9431645EC}">
-                        <a14:shadowObscured xmlns:a14="http://schemas.microsoft.com/office/drawing/2010/main"/>
+                        <a14:shadowObscured xmlns:a14="http://schemas.microsoft.com/office/drawing/2010/main" xmlns:wps="http://schemas.microsoft.com/office/word/2010/wordprocessingShape" xmlns:wpi="http://schemas.microsoft.com/office/word/2010/wordprocessingInk" xmlns:wpg="http://schemas.microsoft.com/office/word/2010/wordprocessingGroup" xmlns:w16se="http://schemas.microsoft.com/office/word/2015/wordml/symex" xmlns:w16sdtdh="http://schemas.microsoft.com/office/word/2020/wordml/sdtdatahash" xmlns:w16="http://schemas.microsoft.com/office/word/2018/wordml" xmlns:w16cid="http://schemas.microsoft.com/office/word/2016/wordml/cid" xmlns:w16cex="http://schemas.microsoft.com/office/word/2018/wordml/cex" xmlns:w15="http://schemas.microsoft.com/office/word/2012/wordml" xmlns:w14="http://schemas.microsoft.com/office/word/2010/wordml" xmlns:w="http://schemas.openxmlformats.org/wordprocessingml/2006/main" xmlns:w10="urn:schemas-microsoft-com:office:word" xmlns:wp14="http://schemas.microsoft.com/office/word/2010/wordprocessingDrawing" xmlns:v="urn:schemas-microsoft-com:vml" xmlns:oel="http://schemas.microsoft.com/office/2019/extlst" xmlns:o="urn:schemas-microsoft-com:office:office" xmlns:am3d="http://schemas.microsoft.com/office/drawing/2017/model3d" xmlns:aink="http://schemas.microsoft.com/office/drawing/2016/ink" xmlns:mc="http://schemas.openxmlformats.org/markup-compatibility/2006" xmlns:cx8="http://schemas.microsoft.com/office/drawing/2016/5/14/chartex" xmlns:cx7="http://schemas.microsoft.com/office/drawing/2016/5/13/chartex" xmlns:cx6="http://schemas.microsoft.com/office/drawing/2016/5/12/chartex" xmlns:cx5="http://schemas.microsoft.com/office/drawing/2016/5/11/chartex" xmlns:cx4="http://schemas.microsoft.com/office/drawing/2016/5/10/chartex" xmlns:cx3="http://schemas.microsoft.com/office/drawing/2016/5/9/chartex" xmlns:cx2="http://schemas.microsoft.com/office/drawing/2015/10/21/chartex" xmlns:cx1="http://schemas.microsoft.com/office/drawing/2015/9/8/chartex" xmlns:cx="http://schemas.microsoft.com/office/drawing/2014/chartex" xmlns:wpc="http://schemas.microsoft.com/office/word/2010/wordprocessingCanvas" xmlns=""/>
                       </a:ext>
                     </a:extLst>
                   </pic:spPr>
@@ -747,6 +844,41 @@
     <w:p>
       <w:pPr>
         <w:spacing w:line="360" w:lineRule="auto"/>
+        <w:rPr>
+          <w:rFonts w:ascii="Times New Roman" w:hAnsi="Times New Roman" w:cs="Times New Roman"/>
+          <w:sz w:val="28"/>
+          <w:szCs w:val="28"/>
+        </w:rPr>
+      </w:pPr>
+      <w:r>
+        <w:rPr>
+          <w:rFonts w:ascii="Times New Roman" w:hAnsi="Times New Roman" w:cs="Times New Roman"/>
+          <w:sz w:val="28"/>
+          <w:szCs w:val="28"/>
+        </w:rPr>
+        <w:t>Просмотрим функционал окна «</w:t>
+      </w:r>
+      <w:r>
+        <w:rPr>
+          <w:rFonts w:ascii="Times New Roman" w:hAnsi="Times New Roman" w:cs="Times New Roman"/>
+          <w:sz w:val="28"/>
+          <w:szCs w:val="28"/>
+          <w:lang w:val="en-US"/>
+        </w:rPr>
+        <w:t>System Configuration</w:t>
+      </w:r>
+      <w:r>
+        <w:rPr>
+          <w:rFonts w:ascii="Times New Roman" w:hAnsi="Times New Roman" w:cs="Times New Roman"/>
+          <w:sz w:val="28"/>
+          <w:szCs w:val="28"/>
+        </w:rPr>
+        <w:t>»</w:t>
+      </w:r>
+    </w:p>
+    <w:p>
+      <w:pPr>
+        <w:spacing w:line="360" w:lineRule="auto"/>
         <w:jc w:val="center"/>
         <w:rPr>
           <w:rFonts w:ascii="Times New Roman" w:hAnsi="Times New Roman" w:cs="Times New Roman"/>
@@ -755,27 +887,15 @@
           <w:lang w:val="en-US"/>
         </w:rPr>
       </w:pPr>
-    </w:p>
-    <w:p>
-      <w:pPr>
-        <w:spacing w:line="360" w:lineRule="auto"/>
-        <w:jc w:val="center"/>
-        <w:rPr>
-          <w:rFonts w:ascii="Times New Roman" w:hAnsi="Times New Roman" w:cs="Times New Roman"/>
-          <w:sz w:val="28"/>
-          <w:szCs w:val="28"/>
-          <w:lang w:val="en-US"/>
-        </w:rPr>
-      </w:pPr>
       <w:r>
         <w:rPr>
           <w:noProof/>
-        </w:rPr>
-        <w:lastRenderedPageBreak/>
+          <w:lang w:eastAsia="ru-RU"/>
+        </w:rPr>
         <w:drawing>
-          <wp:inline distT="0" distB="0" distL="0" distR="0" wp14:anchorId="44DA4E45" wp14:editId="05F97B38">
-            <wp:extent cx="5438095" cy="3666667"/>
-            <wp:effectExtent l="0" t="0" r="0" b="0"/>
+          <wp:inline distT="0" distB="0" distL="0" distR="0">
+            <wp:extent cx="3842460" cy="2590800"/>
+            <wp:effectExtent l="19050" t="0" r="5640" b="0"/>
             <wp:docPr id="3" name="Рисунок 3"/>
             <wp:cNvGraphicFramePr>
               <a:graphicFrameLocks xmlns:a="http://schemas.openxmlformats.org/drawingml/2006/main" noChangeAspect="1"/>
@@ -788,7 +908,7 @@
                     <pic:cNvPicPr/>
                   </pic:nvPicPr>
                   <pic:blipFill>
-                    <a:blip r:embed="rId5"/>
+                    <a:blip r:embed="rId5" cstate="print"/>
                     <a:stretch>
                       <a:fillRect/>
                     </a:stretch>
@@ -796,7 +916,7 @@
                   <pic:spPr>
                     <a:xfrm>
                       <a:off x="0" y="0"/>
-                      <a:ext cx="5438095" cy="3666667"/>
+                      <a:ext cx="3843977" cy="2591823"/>
                     </a:xfrm>
                     <a:prstGeom prst="rect">
                       <a:avLst/>
@@ -812,6 +932,97 @@
     <w:p>
       <w:pPr>
         <w:spacing w:line="360" w:lineRule="auto"/>
+        <w:rPr>
+          <w:rFonts w:ascii="Times New Roman" w:hAnsi="Times New Roman" w:cs="Times New Roman"/>
+          <w:sz w:val="28"/>
+          <w:szCs w:val="28"/>
+        </w:rPr>
+      </w:pPr>
+      <w:r>
+        <w:rPr>
+          <w:rFonts w:ascii="Times New Roman" w:hAnsi="Times New Roman" w:cs="Times New Roman"/>
+          <w:sz w:val="28"/>
+          <w:szCs w:val="28"/>
+        </w:rPr>
+        <w:lastRenderedPageBreak/>
+        <w:t xml:space="preserve">Проверим содержимое файла </w:t>
+      </w:r>
+      <w:r>
+        <w:rPr>
+          <w:rFonts w:ascii="Times New Roman" w:hAnsi="Times New Roman" w:cs="Times New Roman"/>
+          <w:sz w:val="28"/>
+          <w:szCs w:val="28"/>
+          <w:lang w:val="en-US"/>
+        </w:rPr>
+        <w:t>boot</w:t>
+      </w:r>
+      <w:r>
+        <w:rPr>
+          <w:rFonts w:ascii="Times New Roman" w:hAnsi="Times New Roman" w:cs="Times New Roman"/>
+          <w:sz w:val="28"/>
+          <w:szCs w:val="28"/>
+        </w:rPr>
+        <w:t>.</w:t>
+      </w:r>
+      <w:proofErr w:type="spellStart"/>
+      <w:r>
+        <w:rPr>
+          <w:rFonts w:ascii="Times New Roman" w:hAnsi="Times New Roman" w:cs="Times New Roman"/>
+          <w:sz w:val="28"/>
+          <w:szCs w:val="28"/>
+          <w:lang w:val="en-US"/>
+        </w:rPr>
+        <w:t>ini</w:t>
+      </w:r>
+      <w:proofErr w:type="spellEnd"/>
+      <w:r>
+        <w:rPr>
+          <w:rFonts w:ascii="Times New Roman" w:hAnsi="Times New Roman" w:cs="Times New Roman"/>
+          <w:sz w:val="28"/>
+          <w:szCs w:val="28"/>
+        </w:rPr>
+        <w:t xml:space="preserve"> </w:t>
+      </w:r>
+      <w:r>
+        <w:rPr>
+          <w:rFonts w:ascii="Times New Roman" w:hAnsi="Times New Roman" w:cs="Times New Roman"/>
+          <w:sz w:val="28"/>
+          <w:szCs w:val="28"/>
+        </w:rPr>
+        <w:t xml:space="preserve">через </w:t>
+      </w:r>
+      <w:proofErr w:type="spellStart"/>
+      <w:r>
+        <w:rPr>
+          <w:rFonts w:ascii="Times New Roman" w:hAnsi="Times New Roman" w:cs="Times New Roman"/>
+          <w:sz w:val="28"/>
+          <w:szCs w:val="28"/>
+          <w:lang w:val="en-US"/>
+        </w:rPr>
+        <w:t>bcdedit</w:t>
+      </w:r>
+      <w:proofErr w:type="spellEnd"/>
+      <w:r>
+        <w:rPr>
+          <w:rFonts w:ascii="Times New Roman" w:hAnsi="Times New Roman" w:cs="Times New Roman"/>
+          <w:sz w:val="28"/>
+          <w:szCs w:val="28"/>
+        </w:rPr>
+        <w:t>.</w:t>
+      </w:r>
+      <w:r>
+        <w:rPr>
+          <w:rFonts w:ascii="Times New Roman" w:hAnsi="Times New Roman" w:cs="Times New Roman"/>
+          <w:sz w:val="28"/>
+          <w:szCs w:val="28"/>
+          <w:lang w:val="en-US"/>
+        </w:rPr>
+        <w:t>exe</w:t>
+      </w:r>
+    </w:p>
+    <w:p>
+      <w:pPr>
+        <w:spacing w:line="360" w:lineRule="auto"/>
         <w:jc w:val="center"/>
         <w:rPr>
           <w:rFonts w:ascii="Times New Roman" w:hAnsi="Times New Roman" w:cs="Times New Roman"/>
@@ -820,26 +1031,15 @@
           <w:lang w:val="en-US"/>
         </w:rPr>
       </w:pPr>
-    </w:p>
-    <w:p>
-      <w:pPr>
-        <w:spacing w:line="360" w:lineRule="auto"/>
-        <w:jc w:val="center"/>
-        <w:rPr>
-          <w:rFonts w:ascii="Times New Roman" w:hAnsi="Times New Roman" w:cs="Times New Roman"/>
-          <w:sz w:val="28"/>
-          <w:szCs w:val="28"/>
-          <w:lang w:val="en-US"/>
-        </w:rPr>
-      </w:pPr>
       <w:r>
         <w:rPr>
           <w:noProof/>
+          <w:lang w:eastAsia="ru-RU"/>
         </w:rPr>
         <w:drawing>
-          <wp:inline distT="0" distB="0" distL="0" distR="0" wp14:anchorId="78498C26" wp14:editId="58505CC4">
-            <wp:extent cx="5940425" cy="4363720"/>
-            <wp:effectExtent l="0" t="0" r="0" b="0"/>
+          <wp:inline distT="0" distB="0" distL="0" distR="0">
+            <wp:extent cx="4937393" cy="3626912"/>
+            <wp:effectExtent l="19050" t="0" r="0" b="0"/>
             <wp:docPr id="4" name="Рисунок 4"/>
             <wp:cNvGraphicFramePr>
               <a:graphicFrameLocks xmlns:a="http://schemas.openxmlformats.org/drawingml/2006/main" noChangeAspect="1"/>
@@ -852,7 +1052,7 @@
                     <pic:cNvPicPr/>
                   </pic:nvPicPr>
                   <pic:blipFill>
-                    <a:blip r:embed="rId6"/>
+                    <a:blip r:embed="rId6" cstate="print"/>
                     <a:stretch>
                       <a:fillRect/>
                     </a:stretch>
@@ -860,7 +1060,7 @@
                   <pic:spPr>
                     <a:xfrm>
                       <a:off x="0" y="0"/>
-                      <a:ext cx="5940425" cy="4363720"/>
+                      <a:ext cx="4934756" cy="3624975"/>
                     </a:xfrm>
                     <a:prstGeom prst="rect">
                       <a:avLst/>
@@ -888,6 +1088,85 @@
     <w:p>
       <w:pPr>
         <w:spacing w:line="360" w:lineRule="auto"/>
+        <w:rPr>
+          <w:rFonts w:ascii="Times New Roman" w:hAnsi="Times New Roman" w:cs="Times New Roman"/>
+          <w:sz w:val="28"/>
+          <w:szCs w:val="28"/>
+        </w:rPr>
+      </w:pPr>
+      <w:r>
+        <w:rPr>
+          <w:rFonts w:ascii="Times New Roman" w:hAnsi="Times New Roman" w:cs="Times New Roman"/>
+          <w:sz w:val="28"/>
+          <w:szCs w:val="28"/>
+        </w:rPr>
+        <w:t xml:space="preserve">Проверим содержимое файла </w:t>
+      </w:r>
+      <w:r>
+        <w:rPr>
+          <w:rFonts w:ascii="Times New Roman" w:hAnsi="Times New Roman" w:cs="Times New Roman"/>
+          <w:sz w:val="28"/>
+          <w:szCs w:val="28"/>
+          <w:lang w:val="en-US"/>
+        </w:rPr>
+        <w:t>boot</w:t>
+      </w:r>
+      <w:r>
+        <w:rPr>
+          <w:rFonts w:ascii="Times New Roman" w:hAnsi="Times New Roman" w:cs="Times New Roman"/>
+          <w:sz w:val="28"/>
+          <w:szCs w:val="28"/>
+        </w:rPr>
+        <w:t>.</w:t>
+      </w:r>
+      <w:proofErr w:type="spellStart"/>
+      <w:r>
+        <w:rPr>
+          <w:rFonts w:ascii="Times New Roman" w:hAnsi="Times New Roman" w:cs="Times New Roman"/>
+          <w:sz w:val="28"/>
+          <w:szCs w:val="28"/>
+          <w:lang w:val="en-US"/>
+        </w:rPr>
+        <w:t>ini</w:t>
+      </w:r>
+      <w:proofErr w:type="spellEnd"/>
+      <w:r>
+        <w:rPr>
+          <w:rFonts w:ascii="Times New Roman" w:hAnsi="Times New Roman" w:cs="Times New Roman"/>
+          <w:sz w:val="28"/>
+          <w:szCs w:val="28"/>
+        </w:rPr>
+        <w:t xml:space="preserve"> </w:t>
+      </w:r>
+      <w:r>
+        <w:rPr>
+          <w:rFonts w:ascii="Times New Roman" w:hAnsi="Times New Roman" w:cs="Times New Roman"/>
+          <w:sz w:val="28"/>
+          <w:szCs w:val="28"/>
+        </w:rPr>
+        <w:t xml:space="preserve">через </w:t>
+      </w:r>
+      <w:r>
+        <w:rPr>
+          <w:rFonts w:ascii="Times New Roman" w:hAnsi="Times New Roman" w:cs="Times New Roman"/>
+          <w:sz w:val="28"/>
+          <w:szCs w:val="28"/>
+          <w:lang w:val="en-US"/>
+        </w:rPr>
+        <w:t>notepad</w:t>
+      </w:r>
+      <w:r>
+        <w:rPr>
+          <w:rFonts w:ascii="Times New Roman" w:hAnsi="Times New Roman" w:cs="Times New Roman"/>
+          <w:sz w:val="28"/>
+          <w:szCs w:val="28"/>
+        </w:rPr>
+        <w:t>++</w:t>
+      </w:r>
+    </w:p>
+    <w:p>
+      <w:pPr>
+        <w:spacing w:line="360" w:lineRule="auto"/>
         <w:jc w:val="center"/>
         <w:rPr>
           <w:rFonts w:ascii="Times New Roman" w:hAnsi="Times New Roman" w:cs="Times New Roman"/>
@@ -899,12 +1178,12 @@
       <w:r>
         <w:rPr>
           <w:noProof/>
-        </w:rPr>
-        <w:lastRenderedPageBreak/>
+          <w:lang w:eastAsia="ru-RU"/>
+        </w:rPr>
         <w:drawing>
-          <wp:inline distT="0" distB="0" distL="0" distR="0" wp14:anchorId="5372D72F" wp14:editId="7CE40E21">
-            <wp:extent cx="5940425" cy="4086225"/>
-            <wp:effectExtent l="0" t="0" r="0" b="0"/>
+          <wp:inline distT="0" distB="0" distL="0" distR="0">
+            <wp:extent cx="5029283" cy="3459480"/>
+            <wp:effectExtent l="19050" t="0" r="0" b="0"/>
             <wp:docPr id="5" name="Рисунок 5"/>
             <wp:cNvGraphicFramePr>
               <a:graphicFrameLocks xmlns:a="http://schemas.openxmlformats.org/drawingml/2006/main" noChangeAspect="1"/>
@@ -917,7 +1196,7 @@
                     <pic:cNvPicPr/>
                   </pic:nvPicPr>
                   <pic:blipFill>
-                    <a:blip r:embed="rId7"/>
+                    <a:blip r:embed="rId7" cstate="print"/>
                     <a:stretch>
                       <a:fillRect/>
                     </a:stretch>
@@ -925,7 +1204,7 @@
                   <pic:spPr>
                     <a:xfrm>
                       <a:off x="0" y="0"/>
-                      <a:ext cx="5940425" cy="4086225"/>
+                      <a:ext cx="5031629" cy="3461094"/>
                     </a:xfrm>
                     <a:prstGeom prst="rect">
                       <a:avLst/>
@@ -941,6 +1220,36 @@
     <w:p>
       <w:pPr>
         <w:spacing w:line="360" w:lineRule="auto"/>
+        <w:rPr>
+          <w:rFonts w:ascii="Times New Roman" w:hAnsi="Times New Roman" w:cs="Times New Roman"/>
+          <w:sz w:val="28"/>
+          <w:szCs w:val="28"/>
+          <w:lang w:val="en-US"/>
+        </w:rPr>
+      </w:pPr>
+    </w:p>
+    <w:p>
+      <w:pPr>
+        <w:spacing w:line="360" w:lineRule="auto"/>
+        <w:rPr>
+          <w:rFonts w:ascii="Times New Roman" w:hAnsi="Times New Roman" w:cs="Times New Roman"/>
+          <w:sz w:val="28"/>
+          <w:szCs w:val="28"/>
+        </w:rPr>
+      </w:pPr>
+      <w:r>
+        <w:rPr>
+          <w:rFonts w:ascii="Times New Roman" w:hAnsi="Times New Roman" w:cs="Times New Roman"/>
+          <w:sz w:val="28"/>
+          <w:szCs w:val="28"/>
+        </w:rPr>
+        <w:lastRenderedPageBreak/>
+        <w:t>Добавим к файлу копию записи с идентификатором</w:t>
+      </w:r>
+    </w:p>
+    <w:p>
+      <w:pPr>
+        <w:spacing w:line="360" w:lineRule="auto"/>
         <w:jc w:val="center"/>
         <w:rPr>
           <w:rFonts w:ascii="Times New Roman" w:hAnsi="Times New Roman" w:cs="Times New Roman"/>
@@ -949,26 +1258,15 @@
           <w:lang w:val="en-US"/>
         </w:rPr>
       </w:pPr>
-    </w:p>
-    <w:p>
-      <w:pPr>
-        <w:spacing w:line="360" w:lineRule="auto"/>
-        <w:jc w:val="center"/>
-        <w:rPr>
-          <w:rFonts w:ascii="Times New Roman" w:hAnsi="Times New Roman" w:cs="Times New Roman"/>
-          <w:sz w:val="28"/>
-          <w:szCs w:val="28"/>
-          <w:lang w:val="en-US"/>
-        </w:rPr>
-      </w:pPr>
       <w:r>
         <w:rPr>
           <w:noProof/>
+          <w:lang w:eastAsia="ru-RU"/>
         </w:rPr>
         <w:drawing>
-          <wp:inline distT="0" distB="0" distL="0" distR="0" wp14:anchorId="7C55BA56" wp14:editId="2B484609">
-            <wp:extent cx="5940425" cy="3345815"/>
-            <wp:effectExtent l="0" t="0" r="0" b="0"/>
+          <wp:inline distT="0" distB="0" distL="0" distR="0">
+            <wp:extent cx="5114020" cy="2880360"/>
+            <wp:effectExtent l="19050" t="0" r="0" b="0"/>
             <wp:docPr id="7" name="Рисунок 7"/>
             <wp:cNvGraphicFramePr>
               <a:graphicFrameLocks xmlns:a="http://schemas.openxmlformats.org/drawingml/2006/main" noChangeAspect="1"/>
@@ -981,7 +1279,171 @@
                     <pic:cNvPicPr/>
                   </pic:nvPicPr>
                   <pic:blipFill>
-                    <a:blip r:embed="rId8"/>
+                    <a:blip r:embed="rId8" cstate="print"/>
+                    <a:stretch>
+                      <a:fillRect/>
+                    </a:stretch>
+                  </pic:blipFill>
+                  <pic:spPr>
+                    <a:xfrm>
+                      <a:off x="0" y="0"/>
+                      <a:ext cx="5114991" cy="2880907"/>
+                    </a:xfrm>
+                    <a:prstGeom prst="rect">
+                      <a:avLst/>
+                    </a:prstGeom>
+                  </pic:spPr>
+                </pic:pic>
+              </a:graphicData>
+            </a:graphic>
+          </wp:inline>
+        </w:drawing>
+      </w:r>
+    </w:p>
+    <w:p>
+      <w:pPr>
+        <w:spacing w:line="360" w:lineRule="auto"/>
+        <w:rPr>
+          <w:rFonts w:ascii="Times New Roman" w:hAnsi="Times New Roman" w:cs="Times New Roman"/>
+          <w:sz w:val="28"/>
+          <w:szCs w:val="28"/>
+          <w:lang w:val="en-US"/>
+        </w:rPr>
+      </w:pPr>
+    </w:p>
+    <w:p>
+      <w:pPr>
+        <w:spacing w:line="360" w:lineRule="auto"/>
+        <w:rPr>
+          <w:rFonts w:ascii="Times New Roman" w:hAnsi="Times New Roman" w:cs="Times New Roman"/>
+          <w:sz w:val="28"/>
+          <w:szCs w:val="28"/>
+        </w:rPr>
+      </w:pPr>
+      <w:r>
+        <w:rPr>
+          <w:rFonts w:ascii="Times New Roman" w:hAnsi="Times New Roman" w:cs="Times New Roman"/>
+          <w:sz w:val="28"/>
+          <w:szCs w:val="28"/>
+        </w:rPr>
+        <w:t>Проверим правильность отредактированного файла</w:t>
+      </w:r>
+    </w:p>
+    <w:p>
+      <w:pPr>
+        <w:spacing w:line="360" w:lineRule="auto"/>
+        <w:jc w:val="center"/>
+        <w:rPr>
+          <w:rFonts w:ascii="Times New Roman" w:hAnsi="Times New Roman" w:cs="Times New Roman"/>
+          <w:sz w:val="28"/>
+          <w:szCs w:val="28"/>
+          <w:lang w:val="en-US"/>
+        </w:rPr>
+      </w:pPr>
+      <w:r>
+        <w:rPr>
+          <w:noProof/>
+          <w:lang w:eastAsia="ru-RU"/>
+        </w:rPr>
+        <w:drawing>
+          <wp:inline distT="0" distB="0" distL="0" distR="0">
+            <wp:extent cx="4989943" cy="3222261"/>
+            <wp:effectExtent l="19050" t="0" r="1157" b="0"/>
+            <wp:docPr id="11" name="Рисунок 11"/>
+            <wp:cNvGraphicFramePr>
+              <a:graphicFrameLocks xmlns:a="http://schemas.openxmlformats.org/drawingml/2006/main" noChangeAspect="1"/>
+            </wp:cNvGraphicFramePr>
+            <a:graphic xmlns:a="http://schemas.openxmlformats.org/drawingml/2006/main">
+              <a:graphicData uri="http://schemas.openxmlformats.org/drawingml/2006/picture">
+                <pic:pic xmlns:pic="http://schemas.openxmlformats.org/drawingml/2006/picture">
+                  <pic:nvPicPr>
+                    <pic:cNvPr id="1" name=""/>
+                    <pic:cNvPicPr/>
+                  </pic:nvPicPr>
+                  <pic:blipFill>
+                    <a:blip r:embed="rId9" cstate="print"/>
+                    <a:stretch>
+                      <a:fillRect/>
+                    </a:stretch>
+                  </pic:blipFill>
+                  <pic:spPr>
+                    <a:xfrm>
+                      <a:off x="0" y="0"/>
+                      <a:ext cx="4995510" cy="3225856"/>
+                    </a:xfrm>
+                    <a:prstGeom prst="rect">
+                      <a:avLst/>
+                    </a:prstGeom>
+                  </pic:spPr>
+                </pic:pic>
+              </a:graphicData>
+            </a:graphic>
+          </wp:inline>
+        </w:drawing>
+      </w:r>
+    </w:p>
+    <w:p>
+      <w:pPr>
+        <w:spacing w:line="360" w:lineRule="auto"/>
+        <w:rPr>
+          <w:rFonts w:ascii="Times New Roman" w:hAnsi="Times New Roman" w:cs="Times New Roman"/>
+          <w:sz w:val="28"/>
+          <w:szCs w:val="28"/>
+        </w:rPr>
+      </w:pPr>
+    </w:p>
+    <w:p>
+      <w:pPr>
+        <w:spacing w:line="360" w:lineRule="auto"/>
+        <w:rPr>
+          <w:rFonts w:ascii="Times New Roman" w:hAnsi="Times New Roman" w:cs="Times New Roman"/>
+          <w:sz w:val="28"/>
+          <w:szCs w:val="28"/>
+        </w:rPr>
+      </w:pPr>
+      <w:r>
+        <w:rPr>
+          <w:rFonts w:ascii="Times New Roman" w:hAnsi="Times New Roman" w:cs="Times New Roman"/>
+          <w:sz w:val="28"/>
+          <w:szCs w:val="28"/>
+        </w:rPr>
+        <w:t>Откатим изменения обратно</w:t>
+      </w:r>
+    </w:p>
+    <w:p>
+      <w:pPr>
+        <w:spacing w:line="360" w:lineRule="auto"/>
+        <w:jc w:val="center"/>
+        <w:rPr>
+          <w:rFonts w:ascii="Times New Roman" w:hAnsi="Times New Roman" w:cs="Times New Roman"/>
+          <w:sz w:val="28"/>
+          <w:szCs w:val="28"/>
+          <w:lang w:val="en-US"/>
+        </w:rPr>
+      </w:pPr>
+      <w:r>
+        <w:rPr>
+          <w:noProof/>
+          <w:lang w:eastAsia="ru-RU"/>
+        </w:rPr>
+        <w:lastRenderedPageBreak/>
+        <w:drawing>
+          <wp:inline distT="0" distB="0" distL="0" distR="0">
+            <wp:extent cx="5940425" cy="3345815"/>
+            <wp:effectExtent l="0" t="0" r="0" b="0"/>
+            <wp:docPr id="12" name="Рисунок 12"/>
+            <wp:cNvGraphicFramePr>
+              <a:graphicFrameLocks xmlns:a="http://schemas.openxmlformats.org/drawingml/2006/main" noChangeAspect="1"/>
+            </wp:cNvGraphicFramePr>
+            <a:graphic xmlns:a="http://schemas.openxmlformats.org/drawingml/2006/main">
+              <a:graphicData uri="http://schemas.openxmlformats.org/drawingml/2006/picture">
+                <pic:pic xmlns:pic="http://schemas.openxmlformats.org/drawingml/2006/picture">
+                  <pic:nvPicPr>
+                    <pic:cNvPr id="1" name=""/>
+                    <pic:cNvPicPr/>
+                  </pic:nvPicPr>
+                  <pic:blipFill>
+                    <a:blip r:embed="rId10" cstate="print"/>
                     <a:stretch>
                       <a:fillRect/>
                     </a:stretch>
@@ -1005,6 +1467,108 @@
     <w:p>
       <w:pPr>
         <w:spacing w:line="360" w:lineRule="auto"/>
+        <w:rPr>
+          <w:rFonts w:ascii="Times New Roman" w:hAnsi="Times New Roman" w:cs="Times New Roman"/>
+          <w:b/>
+          <w:bCs/>
+          <w:sz w:val="28"/>
+          <w:szCs w:val="28"/>
+        </w:rPr>
+      </w:pPr>
+      <w:r>
+        <w:rPr>
+          <w:rFonts w:ascii="Times New Roman" w:hAnsi="Times New Roman" w:cs="Times New Roman"/>
+          <w:b/>
+          <w:bCs/>
+          <w:sz w:val="28"/>
+          <w:szCs w:val="28"/>
+        </w:rPr>
+        <w:t>Шаг 2. Установление, добавление, удаление ролей и компонентов</w:t>
+      </w:r>
+    </w:p>
+    <w:p>
+      <w:pPr>
+        <w:spacing w:line="360" w:lineRule="auto"/>
+        <w:rPr>
+          <w:rFonts w:ascii="Times New Roman" w:hAnsi="Times New Roman" w:cs="Times New Roman"/>
+          <w:sz w:val="28"/>
+          <w:szCs w:val="28"/>
+          <w:lang w:val="en-US"/>
+        </w:rPr>
+      </w:pPr>
+      <w:r>
+        <w:rPr>
+          <w:rFonts w:ascii="Times New Roman" w:hAnsi="Times New Roman" w:cs="Times New Roman"/>
+          <w:sz w:val="28"/>
+          <w:szCs w:val="28"/>
+        </w:rPr>
+        <w:t>Перейдём</w:t>
+      </w:r>
+      <w:r>
+        <w:rPr>
+          <w:rFonts w:ascii="Times New Roman" w:hAnsi="Times New Roman" w:cs="Times New Roman"/>
+          <w:sz w:val="28"/>
+          <w:szCs w:val="28"/>
+          <w:lang w:val="en-US"/>
+        </w:rPr>
+        <w:t xml:space="preserve"> </w:t>
+      </w:r>
+      <w:r>
+        <w:rPr>
+          <w:rFonts w:ascii="Times New Roman" w:hAnsi="Times New Roman" w:cs="Times New Roman"/>
+          <w:sz w:val="28"/>
+          <w:szCs w:val="28"/>
+        </w:rPr>
+        <w:t>в</w:t>
+      </w:r>
+      <w:r>
+        <w:rPr>
+          <w:rFonts w:ascii="Times New Roman" w:hAnsi="Times New Roman" w:cs="Times New Roman"/>
+          <w:sz w:val="28"/>
+          <w:szCs w:val="28"/>
+          <w:lang w:val="en-US"/>
+        </w:rPr>
+        <w:t xml:space="preserve"> </w:t>
+      </w:r>
+      <w:r>
+        <w:rPr>
+          <w:rFonts w:ascii="Times New Roman" w:hAnsi="Times New Roman" w:cs="Times New Roman"/>
+          <w:sz w:val="28"/>
+          <w:szCs w:val="28"/>
+        </w:rPr>
+        <w:t>окно</w:t>
+      </w:r>
+      <w:r>
+        <w:rPr>
+          <w:rFonts w:ascii="Times New Roman" w:hAnsi="Times New Roman" w:cs="Times New Roman"/>
+          <w:sz w:val="28"/>
+          <w:szCs w:val="28"/>
+          <w:lang w:val="en-US"/>
+        </w:rPr>
+        <w:t xml:space="preserve"> «</w:t>
+      </w:r>
+      <w:r>
+        <w:rPr>
+          <w:rFonts w:ascii="Times New Roman" w:hAnsi="Times New Roman" w:cs="Times New Roman"/>
+          <w:sz w:val="28"/>
+          <w:szCs w:val="28"/>
+          <w:lang w:val="en-US"/>
+        </w:rPr>
+        <w:t>Server Manager</w:t>
+      </w:r>
+      <w:r>
+        <w:rPr>
+          <w:rFonts w:ascii="Times New Roman" w:hAnsi="Times New Roman" w:cs="Times New Roman"/>
+          <w:sz w:val="28"/>
+          <w:szCs w:val="28"/>
+          <w:lang w:val="en-US"/>
+        </w:rPr>
+        <w:t>»</w:t>
+      </w:r>
+    </w:p>
+    <w:p>
+      <w:pPr>
+        <w:spacing w:line="360" w:lineRule="auto"/>
         <w:jc w:val="center"/>
         <w:rPr>
           <w:rFonts w:ascii="Times New Roman" w:hAnsi="Times New Roman" w:cs="Times New Roman"/>
@@ -1013,177 +1577,13 @@
           <w:lang w:val="en-US"/>
         </w:rPr>
       </w:pPr>
-    </w:p>
-    <w:p>
-      <w:pPr>
-        <w:spacing w:line="360" w:lineRule="auto"/>
-        <w:jc w:val="center"/>
-        <w:rPr>
-          <w:rFonts w:ascii="Times New Roman" w:hAnsi="Times New Roman" w:cs="Times New Roman"/>
-          <w:sz w:val="28"/>
-          <w:szCs w:val="28"/>
-          <w:lang w:val="en-US"/>
-        </w:rPr>
-      </w:pPr>
       <w:r>
         <w:rPr>
           <w:noProof/>
-        </w:rPr>
-        <w:lastRenderedPageBreak/>
+          <w:lang w:eastAsia="ru-RU"/>
+        </w:rPr>
         <w:drawing>
-          <wp:inline distT="0" distB="0" distL="0" distR="0" wp14:anchorId="4975F2FF" wp14:editId="249F85D0">
-            <wp:extent cx="5940425" cy="3836035"/>
-            <wp:effectExtent l="0" t="0" r="0" b="0"/>
-            <wp:docPr id="11" name="Рисунок 11"/>
-            <wp:cNvGraphicFramePr>
-              <a:graphicFrameLocks xmlns:a="http://schemas.openxmlformats.org/drawingml/2006/main" noChangeAspect="1"/>
-            </wp:cNvGraphicFramePr>
-            <a:graphic xmlns:a="http://schemas.openxmlformats.org/drawingml/2006/main">
-              <a:graphicData uri="http://schemas.openxmlformats.org/drawingml/2006/picture">
-                <pic:pic xmlns:pic="http://schemas.openxmlformats.org/drawingml/2006/picture">
-                  <pic:nvPicPr>
-                    <pic:cNvPr id="1" name=""/>
-                    <pic:cNvPicPr/>
-                  </pic:nvPicPr>
-                  <pic:blipFill>
-                    <a:blip r:embed="rId9"/>
-                    <a:stretch>
-                      <a:fillRect/>
-                    </a:stretch>
-                  </pic:blipFill>
-                  <pic:spPr>
-                    <a:xfrm>
-                      <a:off x="0" y="0"/>
-                      <a:ext cx="5940425" cy="3836035"/>
-                    </a:xfrm>
-                    <a:prstGeom prst="rect">
-                      <a:avLst/>
-                    </a:prstGeom>
-                  </pic:spPr>
-                </pic:pic>
-              </a:graphicData>
-            </a:graphic>
-          </wp:inline>
-        </w:drawing>
-      </w:r>
-    </w:p>
-    <w:p>
-      <w:pPr>
-        <w:spacing w:line="360" w:lineRule="auto"/>
-        <w:jc w:val="center"/>
-        <w:rPr>
-          <w:rFonts w:ascii="Times New Roman" w:hAnsi="Times New Roman" w:cs="Times New Roman"/>
-          <w:sz w:val="28"/>
-          <w:szCs w:val="28"/>
-          <w:lang w:val="en-US"/>
-        </w:rPr>
-      </w:pPr>
-    </w:p>
-    <w:p>
-      <w:pPr>
-        <w:spacing w:line="360" w:lineRule="auto"/>
-        <w:jc w:val="center"/>
-        <w:rPr>
-          <w:rFonts w:ascii="Times New Roman" w:hAnsi="Times New Roman" w:cs="Times New Roman"/>
-          <w:sz w:val="28"/>
-          <w:szCs w:val="28"/>
-          <w:lang w:val="en-US"/>
-        </w:rPr>
-      </w:pPr>
-      <w:r>
-        <w:rPr>
-          <w:noProof/>
-        </w:rPr>
-        <w:drawing>
-          <wp:inline distT="0" distB="0" distL="0" distR="0" wp14:anchorId="161F74C2" wp14:editId="710153BF">
-            <wp:extent cx="5940425" cy="3345815"/>
-            <wp:effectExtent l="0" t="0" r="0" b="0"/>
-            <wp:docPr id="12" name="Рисунок 12"/>
-            <wp:cNvGraphicFramePr>
-              <a:graphicFrameLocks xmlns:a="http://schemas.openxmlformats.org/drawingml/2006/main" noChangeAspect="1"/>
-            </wp:cNvGraphicFramePr>
-            <a:graphic xmlns:a="http://schemas.openxmlformats.org/drawingml/2006/main">
-              <a:graphicData uri="http://schemas.openxmlformats.org/drawingml/2006/picture">
-                <pic:pic xmlns:pic="http://schemas.openxmlformats.org/drawingml/2006/picture">
-                  <pic:nvPicPr>
-                    <pic:cNvPr id="1" name=""/>
-                    <pic:cNvPicPr/>
-                  </pic:nvPicPr>
-                  <pic:blipFill>
-                    <a:blip r:embed="rId10"/>
-                    <a:stretch>
-                      <a:fillRect/>
-                    </a:stretch>
-                  </pic:blipFill>
-                  <pic:spPr>
-                    <a:xfrm>
-                      <a:off x="0" y="0"/>
-                      <a:ext cx="5940425" cy="3345815"/>
-                    </a:xfrm>
-                    <a:prstGeom prst="rect">
-                      <a:avLst/>
-                    </a:prstGeom>
-                  </pic:spPr>
-                </pic:pic>
-              </a:graphicData>
-            </a:graphic>
-          </wp:inline>
-        </w:drawing>
-      </w:r>
-    </w:p>
-    <w:p>
-      <w:pPr>
-        <w:spacing w:line="360" w:lineRule="auto"/>
-        <w:rPr>
-          <w:rFonts w:ascii="Times New Roman" w:hAnsi="Times New Roman" w:cs="Times New Roman"/>
-          <w:b/>
-          <w:bCs/>
-          <w:sz w:val="28"/>
-          <w:szCs w:val="28"/>
-          <w:lang w:val="en-US"/>
-        </w:rPr>
-      </w:pPr>
-      <w:r>
-        <w:rPr>
-          <w:rFonts w:ascii="Times New Roman" w:hAnsi="Times New Roman" w:cs="Times New Roman"/>
-          <w:b/>
-          <w:bCs/>
-          <w:sz w:val="28"/>
-          <w:szCs w:val="28"/>
-        </w:rPr>
-        <w:t>Шаг 2. Установление, добавление, удаление ролей и компонентов</w:t>
-      </w:r>
-    </w:p>
-    <w:p>
-      <w:pPr>
-        <w:spacing w:line="360" w:lineRule="auto"/>
-        <w:jc w:val="center"/>
-        <w:rPr>
-          <w:rFonts w:ascii="Times New Roman" w:hAnsi="Times New Roman" w:cs="Times New Roman"/>
-          <w:sz w:val="28"/>
-          <w:szCs w:val="28"/>
-          <w:lang w:val="en-US"/>
-        </w:rPr>
-      </w:pPr>
-    </w:p>
-    <w:p>
-      <w:pPr>
-        <w:spacing w:line="360" w:lineRule="auto"/>
-        <w:jc w:val="center"/>
-        <w:rPr>
-          <w:rFonts w:ascii="Times New Roman" w:hAnsi="Times New Roman" w:cs="Times New Roman"/>
-          <w:sz w:val="28"/>
-          <w:szCs w:val="28"/>
-          <w:lang w:val="en-US"/>
-        </w:rPr>
-      </w:pPr>
-      <w:r>
-        <w:rPr>
-          <w:noProof/>
-        </w:rPr>
-        <w:lastRenderedPageBreak/>
-        <w:drawing>
-          <wp:inline distT="0" distB="0" distL="0" distR="0" wp14:anchorId="6C33D560" wp14:editId="61163FF1">
+          <wp:inline distT="0" distB="0" distL="0" distR="0">
             <wp:extent cx="5940425" cy="4220845"/>
             <wp:effectExtent l="0" t="0" r="0" b="0"/>
             <wp:docPr id="13" name="Рисунок 13"/>
@@ -1198,7 +1598,7 @@
                     <pic:cNvPicPr/>
                   </pic:nvPicPr>
                   <pic:blipFill>
-                    <a:blip r:embed="rId11"/>
+                    <a:blip r:embed="rId11" cstate="print"/>
                     <a:stretch>
                       <a:fillRect/>
                     </a:stretch>
@@ -1234,6 +1634,70 @@
     <w:p>
       <w:pPr>
         <w:spacing w:line="360" w:lineRule="auto"/>
+        <w:rPr>
+          <w:rFonts w:ascii="Times New Roman" w:hAnsi="Times New Roman" w:cs="Times New Roman"/>
+          <w:sz w:val="28"/>
+          <w:szCs w:val="28"/>
+          <w:lang w:val="en-US"/>
+        </w:rPr>
+      </w:pPr>
+      <w:r>
+        <w:rPr>
+          <w:rFonts w:ascii="Times New Roman" w:hAnsi="Times New Roman" w:cs="Times New Roman"/>
+          <w:sz w:val="28"/>
+          <w:szCs w:val="28"/>
+        </w:rPr>
+        <w:lastRenderedPageBreak/>
+        <w:t>Добавим</w:t>
+      </w:r>
+      <w:r>
+        <w:rPr>
+          <w:rFonts w:ascii="Times New Roman" w:hAnsi="Times New Roman" w:cs="Times New Roman"/>
+          <w:sz w:val="28"/>
+          <w:szCs w:val="28"/>
+          <w:lang w:val="en-US"/>
+        </w:rPr>
+        <w:t xml:space="preserve"> </w:t>
+      </w:r>
+      <w:r>
+        <w:rPr>
+          <w:rFonts w:ascii="Times New Roman" w:hAnsi="Times New Roman" w:cs="Times New Roman"/>
+          <w:sz w:val="28"/>
+          <w:szCs w:val="28"/>
+        </w:rPr>
+        <w:t>серверу</w:t>
+      </w:r>
+      <w:r>
+        <w:rPr>
+          <w:rFonts w:ascii="Times New Roman" w:hAnsi="Times New Roman" w:cs="Times New Roman"/>
+          <w:sz w:val="28"/>
+          <w:szCs w:val="28"/>
+          <w:lang w:val="en-US"/>
+        </w:rPr>
+        <w:t xml:space="preserve"> «</w:t>
+      </w:r>
+      <w:r>
+        <w:rPr>
+          <w:rFonts w:ascii="Times New Roman" w:hAnsi="Times New Roman" w:cs="Times New Roman"/>
+          <w:sz w:val="28"/>
+          <w:szCs w:val="28"/>
+          <w:lang w:val="en-US"/>
+        </w:rPr>
+        <w:t>File and Storage Services</w:t>
+      </w:r>
+      <w:r>
+        <w:rPr>
+          <w:rFonts w:ascii="Times New Roman" w:hAnsi="Times New Roman" w:cs="Times New Roman"/>
+          <w:sz w:val="28"/>
+          <w:szCs w:val="28"/>
+          <w:lang w:val="en-US"/>
+        </w:rPr>
+        <w:t>»</w:t>
+      </w:r>
+    </w:p>
+    <w:p>
+      <w:pPr>
+        <w:spacing w:line="360" w:lineRule="auto"/>
         <w:jc w:val="center"/>
         <w:rPr>
           <w:rFonts w:ascii="Times New Roman" w:hAnsi="Times New Roman" w:cs="Times New Roman"/>
@@ -1244,11 +1708,12 @@
       <w:r>
         <w:rPr>
           <w:noProof/>
+          <w:lang w:eastAsia="ru-RU"/>
         </w:rPr>
         <w:drawing>
-          <wp:inline distT="0" distB="0" distL="0" distR="0" wp14:anchorId="4D247DD9" wp14:editId="6A9F0A19">
-            <wp:extent cx="5940425" cy="4220845"/>
-            <wp:effectExtent l="0" t="0" r="0" b="0"/>
+          <wp:inline distT="0" distB="0" distL="0" distR="0">
+            <wp:extent cx="5379720" cy="3822448"/>
+            <wp:effectExtent l="19050" t="0" r="0" b="0"/>
             <wp:docPr id="15" name="Рисунок 15"/>
             <wp:cNvGraphicFramePr>
               <a:graphicFrameLocks xmlns:a="http://schemas.openxmlformats.org/drawingml/2006/main" noChangeAspect="1"/>
@@ -1261,7 +1726,7 @@
                     <pic:cNvPicPr/>
                   </pic:nvPicPr>
                   <pic:blipFill>
-                    <a:blip r:embed="rId12"/>
+                    <a:blip r:embed="rId12" cstate="print"/>
                     <a:stretch>
                       <a:fillRect/>
                     </a:stretch>
@@ -1269,7 +1734,7 @@
                   <pic:spPr>
                     <a:xfrm>
                       <a:off x="0" y="0"/>
-                      <a:ext cx="5940425" cy="4220845"/>
+                      <a:ext cx="5378911" cy="3821873"/>
                     </a:xfrm>
                     <a:prstGeom prst="rect">
                       <a:avLst/>
@@ -1285,6 +1750,69 @@
     <w:p>
       <w:pPr>
         <w:spacing w:line="360" w:lineRule="auto"/>
+        <w:rPr>
+          <w:rFonts w:ascii="Times New Roman" w:hAnsi="Times New Roman" w:cs="Times New Roman"/>
+          <w:sz w:val="28"/>
+          <w:szCs w:val="28"/>
+          <w:lang w:val="en-US"/>
+        </w:rPr>
+      </w:pPr>
+      <w:r>
+        <w:rPr>
+          <w:rFonts w:ascii="Times New Roman" w:hAnsi="Times New Roman" w:cs="Times New Roman"/>
+          <w:sz w:val="28"/>
+          <w:szCs w:val="28"/>
+        </w:rPr>
+        <w:t>Добавим</w:t>
+      </w:r>
+      <w:r>
+        <w:rPr>
+          <w:rFonts w:ascii="Times New Roman" w:hAnsi="Times New Roman" w:cs="Times New Roman"/>
+          <w:sz w:val="28"/>
+          <w:szCs w:val="28"/>
+          <w:lang w:val="en-US"/>
+        </w:rPr>
+        <w:t xml:space="preserve"> </w:t>
+      </w:r>
+      <w:r>
+        <w:rPr>
+          <w:rFonts w:ascii="Times New Roman" w:hAnsi="Times New Roman" w:cs="Times New Roman"/>
+          <w:sz w:val="28"/>
+          <w:szCs w:val="28"/>
+        </w:rPr>
+        <w:t>серверу</w:t>
+      </w:r>
+      <w:r>
+        <w:rPr>
+          <w:rFonts w:ascii="Times New Roman" w:hAnsi="Times New Roman" w:cs="Times New Roman"/>
+          <w:sz w:val="28"/>
+          <w:szCs w:val="28"/>
+          <w:lang w:val="en-US"/>
+        </w:rPr>
+        <w:t xml:space="preserve"> «</w:t>
+      </w:r>
+      <w:r>
+        <w:rPr>
+          <w:rFonts w:ascii="Times New Roman" w:hAnsi="Times New Roman" w:cs="Times New Roman"/>
+          <w:sz w:val="28"/>
+          <w:szCs w:val="28"/>
+          <w:lang w:val="en-US"/>
+        </w:rPr>
+        <w:t>Active Directory Domain Services</w:t>
+      </w:r>
+      <w:r>
+        <w:rPr>
+          <w:rFonts w:ascii="Times New Roman" w:hAnsi="Times New Roman" w:cs="Times New Roman"/>
+          <w:sz w:val="28"/>
+          <w:szCs w:val="28"/>
+          <w:lang w:val="en-US"/>
+        </w:rPr>
+        <w:t>»</w:t>
+      </w:r>
+    </w:p>
+    <w:p>
+      <w:pPr>
+        <w:spacing w:line="360" w:lineRule="auto"/>
         <w:jc w:val="center"/>
         <w:rPr>
           <w:rFonts w:ascii="Times New Roman" w:hAnsi="Times New Roman" w:cs="Times New Roman"/>
@@ -1292,25 +1820,15 @@
           <w:szCs w:val="28"/>
         </w:rPr>
       </w:pPr>
-    </w:p>
-    <w:p>
-      <w:pPr>
-        <w:spacing w:line="360" w:lineRule="auto"/>
-        <w:jc w:val="center"/>
-        <w:rPr>
-          <w:rFonts w:ascii="Times New Roman" w:hAnsi="Times New Roman" w:cs="Times New Roman"/>
-          <w:sz w:val="28"/>
-          <w:szCs w:val="28"/>
-        </w:rPr>
-      </w:pPr>
       <w:r>
         <w:rPr>
           <w:noProof/>
+          <w:lang w:eastAsia="ru-RU"/>
         </w:rPr>
         <w:drawing>
-          <wp:inline distT="0" distB="0" distL="0" distR="0" wp14:anchorId="5B53C4E3" wp14:editId="09322101">
-            <wp:extent cx="5940425" cy="4220845"/>
-            <wp:effectExtent l="0" t="0" r="0" b="0"/>
+          <wp:inline distT="0" distB="0" distL="0" distR="0">
+            <wp:extent cx="5375910" cy="3819740"/>
+            <wp:effectExtent l="19050" t="0" r="0" b="0"/>
             <wp:docPr id="20" name="Рисунок 20"/>
             <wp:cNvGraphicFramePr>
               <a:graphicFrameLocks xmlns:a="http://schemas.openxmlformats.org/drawingml/2006/main" noChangeAspect="1"/>
@@ -1323,7 +1841,7 @@
                     <pic:cNvPicPr/>
                   </pic:nvPicPr>
                   <pic:blipFill>
-                    <a:blip r:embed="rId13"/>
+                    <a:blip r:embed="rId13" cstate="print"/>
                     <a:stretch>
                       <a:fillRect/>
                     </a:stretch>
@@ -1331,7 +1849,7 @@
                   <pic:spPr>
                     <a:xfrm>
                       <a:off x="0" y="0"/>
-                      <a:ext cx="5940425" cy="4220845"/>
+                      <a:ext cx="5375101" cy="3819165"/>
                     </a:xfrm>
                     <a:prstGeom prst="rect">
                       <a:avLst/>
@@ -1352,8 +1870,87 @@
           <w:rFonts w:ascii="Times New Roman" w:hAnsi="Times New Roman" w:cs="Times New Roman"/>
           <w:sz w:val="28"/>
           <w:szCs w:val="28"/>
-        </w:rPr>
-      </w:pPr>
+          <w:lang w:val="en-US"/>
+        </w:rPr>
+      </w:pPr>
+    </w:p>
+    <w:p>
+      <w:pPr>
+        <w:spacing w:line="360" w:lineRule="auto"/>
+        <w:rPr>
+          <w:rFonts w:ascii="Times New Roman" w:hAnsi="Times New Roman" w:cs="Times New Roman"/>
+          <w:sz w:val="28"/>
+          <w:szCs w:val="28"/>
+        </w:rPr>
+      </w:pPr>
+      <w:r>
+        <w:rPr>
+          <w:rFonts w:ascii="Times New Roman" w:hAnsi="Times New Roman" w:cs="Times New Roman"/>
+          <w:sz w:val="28"/>
+          <w:szCs w:val="28"/>
+        </w:rPr>
+        <w:lastRenderedPageBreak/>
+        <w:t>Создад</w:t>
+      </w:r>
+      <w:r>
+        <w:rPr>
+          <w:rFonts w:ascii="Times New Roman" w:hAnsi="Times New Roman" w:cs="Times New Roman"/>
+          <w:sz w:val="28"/>
+          <w:szCs w:val="28"/>
+        </w:rPr>
+        <w:t>им новый лес с корневым доменом «</w:t>
+      </w:r>
+      <w:r>
+        <w:rPr>
+          <w:rFonts w:ascii="Times New Roman" w:hAnsi="Times New Roman" w:cs="Times New Roman"/>
+          <w:sz w:val="28"/>
+          <w:szCs w:val="28"/>
+          <w:lang w:val="en-US"/>
+        </w:rPr>
+        <w:t>SAIU</w:t>
+      </w:r>
+      <w:r>
+        <w:rPr>
+          <w:rFonts w:ascii="Times New Roman" w:hAnsi="Times New Roman" w:cs="Times New Roman"/>
+          <w:sz w:val="28"/>
+          <w:szCs w:val="28"/>
+        </w:rPr>
+        <w:t>_</w:t>
+      </w:r>
+      <w:r>
+        <w:rPr>
+          <w:rFonts w:ascii="Times New Roman" w:hAnsi="Times New Roman" w:cs="Times New Roman"/>
+          <w:sz w:val="28"/>
+          <w:szCs w:val="28"/>
+          <w:lang w:val="en-US"/>
+        </w:rPr>
+        <w:t>Test</w:t>
+      </w:r>
+      <w:r>
+        <w:rPr>
+          <w:rFonts w:ascii="Times New Roman" w:hAnsi="Times New Roman" w:cs="Times New Roman"/>
+          <w:sz w:val="28"/>
+          <w:szCs w:val="28"/>
+        </w:rPr>
+        <w:t>.</w:t>
+      </w:r>
+      <w:r>
+        <w:rPr>
+          <w:rFonts w:ascii="Times New Roman" w:hAnsi="Times New Roman" w:cs="Times New Roman"/>
+          <w:sz w:val="28"/>
+          <w:szCs w:val="28"/>
+          <w:lang w:val="en-US"/>
+        </w:rPr>
+        <w:t>domain</w:t>
+      </w:r>
+      <w:r>
+        <w:rPr>
+          <w:rFonts w:ascii="Times New Roman" w:hAnsi="Times New Roman" w:cs="Times New Roman"/>
+          <w:sz w:val="28"/>
+          <w:szCs w:val="28"/>
+        </w:rPr>
+        <w:t>»</w:t>
+      </w:r>
     </w:p>
     <w:p>
       <w:pPr>
@@ -1368,12 +1965,12 @@
       <w:r>
         <w:rPr>
           <w:noProof/>
-        </w:rPr>
-        <w:lastRenderedPageBreak/>
+          <w:lang w:eastAsia="ru-RU"/>
+        </w:rPr>
         <w:drawing>
-          <wp:inline distT="0" distB="0" distL="0" distR="0" wp14:anchorId="61D6CBB3" wp14:editId="3940F6FA">
-            <wp:extent cx="5940425" cy="4371340"/>
-            <wp:effectExtent l="0" t="0" r="0" b="0"/>
+          <wp:inline distT="0" distB="0" distL="0" distR="0">
+            <wp:extent cx="5177593" cy="3810000"/>
+            <wp:effectExtent l="19050" t="0" r="4007" b="0"/>
             <wp:docPr id="26" name="Рисунок 26"/>
             <wp:cNvGraphicFramePr>
               <a:graphicFrameLocks xmlns:a="http://schemas.openxmlformats.org/drawingml/2006/main" noChangeAspect="1"/>
@@ -1386,7 +1983,7 @@
                     <pic:cNvPicPr/>
                   </pic:nvPicPr>
                   <pic:blipFill>
-                    <a:blip r:embed="rId14"/>
+                    <a:blip r:embed="rId14" cstate="print"/>
                     <a:stretch>
                       <a:fillRect/>
                     </a:stretch>
@@ -1394,7 +1991,7 @@
                   <pic:spPr>
                     <a:xfrm>
                       <a:off x="0" y="0"/>
-                      <a:ext cx="5940425" cy="4371340"/>
+                      <a:ext cx="5174569" cy="3807775"/>
                     </a:xfrm>
                     <a:prstGeom prst="rect">
                       <a:avLst/>
@@ -1410,6 +2007,24 @@
     <w:p>
       <w:pPr>
         <w:spacing w:line="360" w:lineRule="auto"/>
+        <w:rPr>
+          <w:rFonts w:ascii="Times New Roman" w:hAnsi="Times New Roman" w:cs="Times New Roman"/>
+          <w:sz w:val="28"/>
+          <w:szCs w:val="28"/>
+        </w:rPr>
+      </w:pPr>
+      <w:r>
+        <w:rPr>
+          <w:rFonts w:ascii="Times New Roman" w:hAnsi="Times New Roman" w:cs="Times New Roman"/>
+          <w:sz w:val="28"/>
+          <w:szCs w:val="28"/>
+        </w:rPr>
+        <w:t>Определим пароли для режима восстановления директорий</w:t>
+      </w:r>
+    </w:p>
+    <w:p>
+      <w:pPr>
+        <w:spacing w:line="360" w:lineRule="auto"/>
         <w:jc w:val="center"/>
         <w:rPr>
           <w:rFonts w:ascii="Times New Roman" w:hAnsi="Times New Roman" w:cs="Times New Roman"/>
@@ -1417,26 +2032,15 @@
           <w:szCs w:val="28"/>
         </w:rPr>
       </w:pPr>
-    </w:p>
-    <w:p>
-      <w:pPr>
-        <w:spacing w:line="360" w:lineRule="auto"/>
-        <w:jc w:val="center"/>
-        <w:rPr>
-          <w:rFonts w:ascii="Times New Roman" w:hAnsi="Times New Roman" w:cs="Times New Roman"/>
-          <w:sz w:val="28"/>
-          <w:szCs w:val="28"/>
-        </w:rPr>
-      </w:pPr>
       <w:r>
         <w:rPr>
           <w:noProof/>
-        </w:rPr>
-        <w:lastRenderedPageBreak/>
+          <w:lang w:eastAsia="ru-RU"/>
+        </w:rPr>
         <w:drawing>
-          <wp:inline distT="0" distB="0" distL="0" distR="0" wp14:anchorId="591E82AB" wp14:editId="425AE328">
-            <wp:extent cx="5940425" cy="4371340"/>
-            <wp:effectExtent l="0" t="0" r="0" b="0"/>
+          <wp:inline distT="0" distB="0" distL="0" distR="0">
+            <wp:extent cx="5280660" cy="3885842"/>
+            <wp:effectExtent l="19050" t="0" r="0" b="0"/>
             <wp:docPr id="27" name="Рисунок 27"/>
             <wp:cNvGraphicFramePr>
               <a:graphicFrameLocks xmlns:a="http://schemas.openxmlformats.org/drawingml/2006/main" noChangeAspect="1"/>
@@ -1449,7 +2053,7 @@
                     <pic:cNvPicPr/>
                   </pic:nvPicPr>
                   <pic:blipFill>
-                    <a:blip r:embed="rId15"/>
+                    <a:blip r:embed="rId15" cstate="print"/>
                     <a:stretch>
                       <a:fillRect/>
                     </a:stretch>
@@ -1457,7 +2061,7 @@
                   <pic:spPr>
                     <a:xfrm>
                       <a:off x="0" y="0"/>
-                      <a:ext cx="5940425" cy="4371340"/>
+                      <a:ext cx="5277567" cy="3883566"/>
                     </a:xfrm>
                     <a:prstGeom prst="rect">
                       <a:avLst/>
@@ -1484,6 +2088,25 @@
     <w:p>
       <w:pPr>
         <w:spacing w:line="360" w:lineRule="auto"/>
+        <w:rPr>
+          <w:rFonts w:ascii="Times New Roman" w:hAnsi="Times New Roman" w:cs="Times New Roman"/>
+          <w:sz w:val="28"/>
+          <w:szCs w:val="28"/>
+        </w:rPr>
+      </w:pPr>
+      <w:r>
+        <w:rPr>
+          <w:rFonts w:ascii="Times New Roman" w:hAnsi="Times New Roman" w:cs="Times New Roman"/>
+          <w:sz w:val="28"/>
+          <w:szCs w:val="28"/>
+        </w:rPr>
+        <w:lastRenderedPageBreak/>
+        <w:t>Определим пути хранения файлов на сервере</w:t>
+      </w:r>
+    </w:p>
+    <w:p>
+      <w:pPr>
+        <w:spacing w:line="360" w:lineRule="auto"/>
         <w:jc w:val="center"/>
         <w:rPr>
           <w:rFonts w:ascii="Times New Roman" w:hAnsi="Times New Roman" w:cs="Times New Roman"/>
@@ -1494,12 +2117,12 @@
       <w:r>
         <w:rPr>
           <w:noProof/>
-        </w:rPr>
-        <w:lastRenderedPageBreak/>
+          <w:lang w:eastAsia="ru-RU"/>
+        </w:rPr>
         <w:drawing>
-          <wp:inline distT="0" distB="0" distL="0" distR="0" wp14:anchorId="63640143" wp14:editId="7849FCCB">
-            <wp:extent cx="5940425" cy="4371340"/>
-            <wp:effectExtent l="0" t="0" r="0" b="0"/>
+          <wp:inline distT="0" distB="0" distL="0" distR="0">
+            <wp:extent cx="5048154" cy="3714750"/>
+            <wp:effectExtent l="19050" t="0" r="96" b="0"/>
             <wp:docPr id="28" name="Рисунок 28"/>
             <wp:cNvGraphicFramePr>
               <a:graphicFrameLocks xmlns:a="http://schemas.openxmlformats.org/drawingml/2006/main" noChangeAspect="1"/>
@@ -1512,7 +2135,7 @@
                     <pic:cNvPicPr/>
                   </pic:nvPicPr>
                   <pic:blipFill>
-                    <a:blip r:embed="rId16"/>
+                    <a:blip r:embed="rId16" cstate="print"/>
                     <a:stretch>
                       <a:fillRect/>
                     </a:stretch>
@@ -1520,7 +2143,7 @@
                   <pic:spPr>
                     <a:xfrm>
                       <a:off x="0" y="0"/>
-                      <a:ext cx="5940425" cy="4371340"/>
+                      <a:ext cx="5045197" cy="3712574"/>
                     </a:xfrm>
                     <a:prstGeom prst="rect">
                       <a:avLst/>
@@ -1542,7 +2165,6 @@
           <w:bCs/>
           <w:sz w:val="28"/>
           <w:szCs w:val="28"/>
-          <w:lang w:val="en-US"/>
         </w:rPr>
       </w:pPr>
       <w:r>
@@ -1563,13 +2185,165 @@
           <w:rFonts w:ascii="Times New Roman" w:hAnsi="Times New Roman" w:cs="Times New Roman"/>
           <w:sz w:val="28"/>
           <w:szCs w:val="28"/>
-          <w:lang w:val="en-US"/>
-        </w:rPr>
-      </w:pPr>
-    </w:p>
-    <w:p>
-      <w:pPr>
-        <w:spacing w:line="360" w:lineRule="auto"/>
+        </w:rPr>
+      </w:pPr>
+      <w:r>
+        <w:rPr>
+          <w:rFonts w:ascii="Times New Roman" w:hAnsi="Times New Roman" w:cs="Times New Roman"/>
+          <w:sz w:val="28"/>
+          <w:szCs w:val="28"/>
+        </w:rPr>
+        <w:t>Перейдём</w:t>
+      </w:r>
+      <w:r>
+        <w:rPr>
+          <w:rFonts w:ascii="Times New Roman" w:hAnsi="Times New Roman" w:cs="Times New Roman"/>
+          <w:sz w:val="28"/>
+          <w:szCs w:val="28"/>
+        </w:rPr>
+        <w:t xml:space="preserve"> </w:t>
+      </w:r>
+      <w:r>
+        <w:rPr>
+          <w:rFonts w:ascii="Times New Roman" w:hAnsi="Times New Roman" w:cs="Times New Roman"/>
+          <w:sz w:val="28"/>
+          <w:szCs w:val="28"/>
+        </w:rPr>
+        <w:t>в</w:t>
+      </w:r>
+      <w:r>
+        <w:rPr>
+          <w:rFonts w:ascii="Times New Roman" w:hAnsi="Times New Roman" w:cs="Times New Roman"/>
+          <w:sz w:val="28"/>
+          <w:szCs w:val="28"/>
+        </w:rPr>
+        <w:t xml:space="preserve"> </w:t>
+      </w:r>
+      <w:r>
+        <w:rPr>
+          <w:rFonts w:ascii="Times New Roman" w:hAnsi="Times New Roman" w:cs="Times New Roman"/>
+          <w:sz w:val="28"/>
+          <w:szCs w:val="28"/>
+        </w:rPr>
+        <w:t>окно</w:t>
+      </w:r>
+      <w:r>
+        <w:rPr>
+          <w:rFonts w:ascii="Times New Roman" w:hAnsi="Times New Roman" w:cs="Times New Roman"/>
+          <w:sz w:val="28"/>
+          <w:szCs w:val="28"/>
+        </w:rPr>
+        <w:t xml:space="preserve"> «</w:t>
+      </w:r>
+      <w:r>
+        <w:rPr>
+          <w:rFonts w:ascii="Times New Roman" w:hAnsi="Times New Roman" w:cs="Times New Roman"/>
+          <w:sz w:val="28"/>
+          <w:szCs w:val="28"/>
+          <w:lang w:val="en-US"/>
+        </w:rPr>
+        <w:t>Active</w:t>
+      </w:r>
+      <w:r>
+        <w:rPr>
+          <w:rFonts w:ascii="Times New Roman" w:hAnsi="Times New Roman" w:cs="Times New Roman"/>
+          <w:sz w:val="28"/>
+          <w:szCs w:val="28"/>
+        </w:rPr>
+        <w:t xml:space="preserve"> </w:t>
+      </w:r>
+      <w:r>
+        <w:rPr>
+          <w:rFonts w:ascii="Times New Roman" w:hAnsi="Times New Roman" w:cs="Times New Roman"/>
+          <w:sz w:val="28"/>
+          <w:szCs w:val="28"/>
+          <w:lang w:val="en-US"/>
+        </w:rPr>
+        <w:t>Directory</w:t>
+      </w:r>
+      <w:r>
+        <w:rPr>
+          <w:rFonts w:ascii="Times New Roman" w:hAnsi="Times New Roman" w:cs="Times New Roman"/>
+          <w:sz w:val="28"/>
+          <w:szCs w:val="28"/>
+        </w:rPr>
+        <w:t xml:space="preserve"> </w:t>
+      </w:r>
+      <w:r>
+        <w:rPr>
+          <w:rFonts w:ascii="Times New Roman" w:hAnsi="Times New Roman" w:cs="Times New Roman"/>
+          <w:sz w:val="28"/>
+          <w:szCs w:val="28"/>
+          <w:lang w:val="en-US"/>
+        </w:rPr>
+        <w:t>Users</w:t>
+      </w:r>
+      <w:r>
+        <w:rPr>
+          <w:rFonts w:ascii="Times New Roman" w:hAnsi="Times New Roman" w:cs="Times New Roman"/>
+          <w:sz w:val="28"/>
+          <w:szCs w:val="28"/>
+        </w:rPr>
+        <w:t xml:space="preserve"> </w:t>
+      </w:r>
+      <w:r>
+        <w:rPr>
+          <w:rFonts w:ascii="Times New Roman" w:hAnsi="Times New Roman" w:cs="Times New Roman"/>
+          <w:sz w:val="28"/>
+          <w:szCs w:val="28"/>
+          <w:lang w:val="en-US"/>
+        </w:rPr>
+        <w:t>and</w:t>
+      </w:r>
+      <w:r>
+        <w:rPr>
+          <w:rFonts w:ascii="Times New Roman" w:hAnsi="Times New Roman" w:cs="Times New Roman"/>
+          <w:sz w:val="28"/>
+          <w:szCs w:val="28"/>
+        </w:rPr>
+        <w:t xml:space="preserve"> </w:t>
+      </w:r>
+      <w:r>
+        <w:rPr>
+          <w:rFonts w:ascii="Times New Roman" w:hAnsi="Times New Roman" w:cs="Times New Roman"/>
+          <w:sz w:val="28"/>
+          <w:szCs w:val="28"/>
+          <w:lang w:val="en-US"/>
+        </w:rPr>
+        <w:t>Computers</w:t>
+      </w:r>
+      <w:r>
+        <w:rPr>
+          <w:rFonts w:ascii="Times New Roman" w:hAnsi="Times New Roman" w:cs="Times New Roman"/>
+          <w:sz w:val="28"/>
+          <w:szCs w:val="28"/>
+        </w:rPr>
+        <w:t>»</w:t>
+      </w:r>
+      <w:r>
+        <w:rPr>
+          <w:rFonts w:ascii="Times New Roman" w:hAnsi="Times New Roman" w:cs="Times New Roman"/>
+          <w:sz w:val="28"/>
+          <w:szCs w:val="28"/>
+        </w:rPr>
+        <w:t xml:space="preserve">, раздел нашего нового домена. Добавим туда нового пользователя </w:t>
+      </w:r>
+      <w:proofErr w:type="spellStart"/>
+      <w:r>
+        <w:rPr>
+          <w:rFonts w:ascii="Times New Roman" w:hAnsi="Times New Roman" w:cs="Times New Roman"/>
+          <w:sz w:val="28"/>
+          <w:szCs w:val="28"/>
+          <w:lang w:val="en-US"/>
+        </w:rPr>
+        <w:t>Labos</w:t>
+      </w:r>
+      <w:proofErr w:type="spellEnd"/>
+    </w:p>
+    <w:p>
+      <w:pPr>
+        <w:spacing w:line="360" w:lineRule="auto"/>
+        <w:jc w:val="center"/>
         <w:rPr>
           <w:rFonts w:ascii="Times New Roman" w:hAnsi="Times New Roman" w:cs="Times New Roman"/>
           <w:sz w:val="28"/>
@@ -1579,12 +2353,12 @@
       <w:r>
         <w:rPr>
           <w:noProof/>
-        </w:rPr>
-        <w:lastRenderedPageBreak/>
+          <w:lang w:eastAsia="ru-RU"/>
+        </w:rPr>
         <w:drawing>
-          <wp:inline distT="0" distB="0" distL="0" distR="0" wp14:anchorId="0580F6E4" wp14:editId="4862425E">
-            <wp:extent cx="5940425" cy="4175760"/>
-            <wp:effectExtent l="0" t="0" r="0" b="0"/>
+          <wp:inline distT="0" distB="0" distL="0" distR="0">
+            <wp:extent cx="5094890" cy="3581400"/>
+            <wp:effectExtent l="19050" t="0" r="0" b="0"/>
             <wp:docPr id="29" name="Рисунок 29"/>
             <wp:cNvGraphicFramePr>
               <a:graphicFrameLocks xmlns:a="http://schemas.openxmlformats.org/drawingml/2006/main" noChangeAspect="1"/>
@@ -1597,7 +2371,7 @@
                     <pic:cNvPicPr/>
                   </pic:nvPicPr>
                   <pic:blipFill>
-                    <a:blip r:embed="rId17"/>
+                    <a:blip r:embed="rId17" cstate="print"/>
                     <a:stretch>
                       <a:fillRect/>
                     </a:stretch>
@@ -1605,7 +2379,7 @@
                   <pic:spPr>
                     <a:xfrm>
                       <a:off x="0" y="0"/>
-                      <a:ext cx="5940425" cy="4175760"/>
+                      <a:ext cx="5094890" cy="3581400"/>
                     </a:xfrm>
                     <a:prstGeom prst="rect">
                       <a:avLst/>
@@ -1627,10 +2401,57 @@
           <w:szCs w:val="28"/>
         </w:rPr>
       </w:pPr>
-    </w:p>
-    <w:p>
-      <w:pPr>
-        <w:spacing w:line="360" w:lineRule="auto"/>
+      <w:r>
+        <w:rPr>
+          <w:rFonts w:ascii="Times New Roman" w:hAnsi="Times New Roman" w:cs="Times New Roman"/>
+          <w:sz w:val="28"/>
+          <w:szCs w:val="28"/>
+        </w:rPr>
+        <w:lastRenderedPageBreak/>
+        <w:t xml:space="preserve">Попробуем зайти на сервер с </w:t>
+      </w:r>
+      <w:proofErr w:type="spellStart"/>
+      <w:r>
+        <w:rPr>
+          <w:rFonts w:ascii="Times New Roman" w:hAnsi="Times New Roman" w:cs="Times New Roman"/>
+          <w:sz w:val="28"/>
+          <w:szCs w:val="28"/>
+        </w:rPr>
+        <w:t>аккаунта</w:t>
+      </w:r>
+      <w:proofErr w:type="spellEnd"/>
+      <w:r>
+        <w:rPr>
+          <w:rFonts w:ascii="Times New Roman" w:hAnsi="Times New Roman" w:cs="Times New Roman"/>
+          <w:sz w:val="28"/>
+          <w:szCs w:val="28"/>
+        </w:rPr>
+        <w:t xml:space="preserve"> </w:t>
+      </w:r>
+      <w:proofErr w:type="spellStart"/>
+      <w:r>
+        <w:rPr>
+          <w:rFonts w:ascii="Times New Roman" w:hAnsi="Times New Roman" w:cs="Times New Roman"/>
+          <w:sz w:val="28"/>
+          <w:szCs w:val="28"/>
+          <w:lang w:val="en-US"/>
+        </w:rPr>
+        <w:t>Labos</w:t>
+      </w:r>
+      <w:proofErr w:type="spellEnd"/>
+      <w:r>
+        <w:rPr>
+          <w:rFonts w:ascii="Times New Roman" w:hAnsi="Times New Roman" w:cs="Times New Roman"/>
+          <w:sz w:val="28"/>
+          <w:szCs w:val="28"/>
+        </w:rPr>
+        <w:t xml:space="preserve"> и получим ошибку о недозволенности данного действия</w:t>
+      </w:r>
+    </w:p>
+    <w:p>
+      <w:pPr>
+        <w:spacing w:line="360" w:lineRule="auto"/>
+        <w:jc w:val="center"/>
         <w:rPr>
           <w:rFonts w:ascii="Times New Roman" w:hAnsi="Times New Roman" w:cs="Times New Roman"/>
           <w:sz w:val="28"/>
@@ -1640,11 +2461,12 @@
       <w:r>
         <w:rPr>
           <w:noProof/>
+          <w:lang w:eastAsia="ru-RU"/>
         </w:rPr>
         <w:drawing>
-          <wp:inline distT="0" distB="0" distL="0" distR="0" wp14:anchorId="021DEC99" wp14:editId="7301658E">
-            <wp:extent cx="5940425" cy="4232275"/>
-            <wp:effectExtent l="0" t="0" r="0" b="0"/>
+          <wp:inline distT="0" distB="0" distL="0" distR="0">
+            <wp:extent cx="5144506" cy="3665220"/>
+            <wp:effectExtent l="19050" t="0" r="0" b="0"/>
             <wp:docPr id="30" name="Рисунок 30"/>
             <wp:cNvGraphicFramePr>
               <a:graphicFrameLocks xmlns:a="http://schemas.openxmlformats.org/drawingml/2006/main" noChangeAspect="1"/>
@@ -1657,7 +2479,7 @@
                     <pic:cNvPicPr/>
                   </pic:nvPicPr>
                   <pic:blipFill>
-                    <a:blip r:embed="rId18"/>
+                    <a:blip r:embed="rId18" cstate="print"/>
                     <a:stretch>
                       <a:fillRect/>
                     </a:stretch>
@@ -1665,7 +2487,7 @@
                   <pic:spPr>
                     <a:xfrm>
                       <a:off x="0" y="0"/>
-                      <a:ext cx="5940425" cy="4232275"/>
+                      <a:ext cx="5148368" cy="3667972"/>
                     </a:xfrm>
                     <a:prstGeom prst="rect">
                       <a:avLst/>
@@ -1689,7 +2511,7 @@
 </file>
 
 <file path=word/styles.xml><?xml version="1.0" encoding="utf-8"?>
-<w:styles xmlns:mc="http://schemas.openxmlformats.org/markup-compatibility/2006" xmlns:r="http://schemas.openxmlformats.org/officeDocument/2006/relationships" xmlns:w="http://schemas.openxmlformats.org/wordprocessingml/2006/main" xmlns:w14="http://schemas.microsoft.com/office/word/2010/wordml" xmlns:w15="http://schemas.microsoft.com/office/word/2012/wordml" xmlns:w16cex="http://schemas.microsoft.com/office/word/2018/wordml/cex" xmlns:w16cid="http://schemas.microsoft.com/office/word/2016/wordml/cid" xmlns:w16="http://schemas.microsoft.com/office/word/2018/wordml" xmlns:w16sdtdh="http://schemas.microsoft.com/office/word/2020/wordml/sdtdatahash" xmlns:w16se="http://schemas.microsoft.com/office/word/2015/wordml/symex" mc:Ignorable="w14 w15 w16se w16cid w16 w16cex w16sdtdh">
+<w:styles xmlns:r="http://schemas.openxmlformats.org/officeDocument/2006/relationships" xmlns:w="http://schemas.openxmlformats.org/wordprocessingml/2006/main">
   <w:docDefaults>
     <w:rPrDefault>
       <w:rPr>
@@ -1705,383 +2527,144 @@
       </w:pPr>
     </w:pPrDefault>
   </w:docDefaults>
-  <w:latentStyles w:defLockedState="0" w:defUIPriority="99" w:defSemiHidden="0" w:defUnhideWhenUsed="0" w:defQFormat="0" w:count="376">
-    <w:lsdException w:name="Normal" w:uiPriority="0" w:qFormat="1"/>
-    <w:lsdException w:name="heading 1" w:uiPriority="9" w:qFormat="1"/>
-    <w:lsdException w:name="heading 2" w:semiHidden="1" w:uiPriority="9" w:unhideWhenUsed="1" w:qFormat="1"/>
-    <w:lsdException w:name="heading 3" w:semiHidden="1" w:uiPriority="9" w:unhideWhenUsed="1" w:qFormat="1"/>
-    <w:lsdException w:name="heading 4" w:semiHidden="1" w:uiPriority="9" w:unhideWhenUsed="1" w:qFormat="1"/>
-    <w:lsdException w:name="heading 5" w:semiHidden="1" w:uiPriority="9" w:unhideWhenUsed="1" w:qFormat="1"/>
-    <w:lsdException w:name="heading 6" w:semiHidden="1" w:uiPriority="9" w:unhideWhenUsed="1" w:qFormat="1"/>
-    <w:lsdException w:name="heading 7" w:semiHidden="1" w:uiPriority="9" w:unhideWhenUsed="1" w:qFormat="1"/>
-    <w:lsdException w:name="heading 8" w:semiHidden="1" w:uiPriority="9" w:unhideWhenUsed="1" w:qFormat="1"/>
-    <w:lsdException w:name="heading 9" w:semiHidden="1" w:uiPriority="9" w:unhideWhenUsed="1" w:qFormat="1"/>
-    <w:lsdException w:name="index 1" w:semiHidden="1" w:unhideWhenUsed="1"/>
-    <w:lsdException w:name="index 2" w:semiHidden="1" w:unhideWhenUsed="1"/>
-    <w:lsdException w:name="index 3" w:semiHidden="1" w:unhideWhenUsed="1"/>
-    <w:lsdException w:name="index 4" w:semiHidden="1" w:unhideWhenUsed="1"/>
-    <w:lsdException w:name="index 5" w:semiHidden="1" w:unhideWhenUsed="1"/>
-    <w:lsdException w:name="index 6" w:semiHidden="1" w:unhideWhenUsed="1"/>
-    <w:lsdException w:name="index 7" w:semiHidden="1" w:unhideWhenUsed="1"/>
-    <w:lsdException w:name="index 8" w:semiHidden="1" w:unhideWhenUsed="1"/>
-    <w:lsdException w:name="index 9" w:semiHidden="1" w:unhideWhenUsed="1"/>
-    <w:lsdException w:name="toc 1" w:semiHidden="1" w:uiPriority="39" w:unhideWhenUsed="1"/>
-    <w:lsdException w:name="toc 2" w:semiHidden="1" w:uiPriority="39" w:unhideWhenUsed="1"/>
-    <w:lsdException w:name="toc 3" w:semiHidden="1" w:uiPriority="39" w:unhideWhenUsed="1"/>
-    <w:lsdException w:name="toc 4" w:semiHidden="1" w:uiPriority="39" w:unhideWhenUsed="1"/>
-    <w:lsdException w:name="toc 5" w:semiHidden="1" w:uiPriority="39" w:unhideWhenUsed="1"/>
-    <w:lsdException w:name="toc 6" w:semiHidden="1" w:uiPriority="39" w:unhideWhenUsed="1"/>
-    <w:lsdException w:name="toc 7" w:semiHidden="1" w:uiPriority="39" w:unhideWhenUsed="1"/>
-    <w:lsdException w:name="toc 8" w:semiHidden="1" w:uiPriority="39" w:unhideWhenUsed="1"/>
-    <w:lsdException w:name="toc 9" w:semiHidden="1" w:uiPriority="39" w:unhideWhenUsed="1"/>
-    <w:lsdException w:name="Normal Indent" w:semiHidden="1" w:unhideWhenUsed="1"/>
-    <w:lsdException w:name="footnote text" w:semiHidden="1" w:unhideWhenUsed="1"/>
-    <w:lsdException w:name="annotation text" w:semiHidden="1" w:unhideWhenUsed="1"/>
-    <w:lsdException w:name="header" w:semiHidden="1" w:unhideWhenUsed="1"/>
-    <w:lsdException w:name="footer" w:semiHidden="1" w:unhideWhenUsed="1"/>
-    <w:lsdException w:name="index heading" w:semiHidden="1" w:unhideWhenUsed="1"/>
-    <w:lsdException w:name="caption" w:semiHidden="1" w:uiPriority="35" w:unhideWhenUsed="1" w:qFormat="1"/>
-    <w:lsdException w:name="table of figures" w:semiHidden="1" w:unhideWhenUsed="1"/>
-    <w:lsdException w:name="envelope address" w:semiHidden="1" w:unhideWhenUsed="1"/>
-    <w:lsdException w:name="envelope return" w:semiHidden="1" w:unhideWhenUsed="1"/>
-    <w:lsdException w:name="footnote reference" w:semiHidden="1" w:unhideWhenUsed="1"/>
-    <w:lsdException w:name="annotation reference" w:semiHidden="1" w:unhideWhenUsed="1"/>
-    <w:lsdException w:name="line number" w:semiHidden="1" w:unhideWhenUsed="1"/>
-    <w:lsdException w:name="page number" w:semiHidden="1" w:unhideWhenUsed="1"/>
-    <w:lsdException w:name="endnote reference" w:semiHidden="1" w:unhideWhenUsed="1"/>
-    <w:lsdException w:name="endnote text" w:semiHidden="1" w:unhideWhenUsed="1"/>
-    <w:lsdException w:name="table of authorities" w:semiHidden="1" w:unhideWhenUsed="1"/>
-    <w:lsdException w:name="macro" w:semiHidden="1" w:unhideWhenUsed="1"/>
-    <w:lsdException w:name="toa heading" w:semiHidden="1" w:unhideWhenUsed="1"/>
-    <w:lsdException w:name="List" w:semiHidden="1" w:unhideWhenUsed="1"/>
-    <w:lsdException w:name="List Bullet" w:semiHidden="1" w:unhideWhenUsed="1"/>
-    <w:lsdException w:name="List Number" w:semiHidden="1" w:unhideWhenUsed="1"/>
-    <w:lsdException w:name="List 2" w:semiHidden="1" w:unhideWhenUsed="1"/>
-    <w:lsdException w:name="List 3" w:semiHidden="1" w:unhideWhenUsed="1"/>
-    <w:lsdException w:name="List 4" w:semiHidden="1" w:unhideWhenUsed="1"/>
-    <w:lsdException w:name="List 5" w:semiHidden="1" w:unhideWhenUsed="1"/>
-    <w:lsdException w:name="List Bullet 2" w:semiHidden="1" w:unhideWhenUsed="1"/>
-    <w:lsdException w:name="List Bullet 3" w:semiHidden="1" w:unhideWhenUsed="1"/>
-    <w:lsdException w:name="List Bullet 4" w:semiHidden="1" w:unhideWhenUsed="1"/>
-    <w:lsdException w:name="List Bullet 5" w:semiHidden="1" w:unhideWhenUsed="1"/>
-    <w:lsdException w:name="List Number 2" w:semiHidden="1" w:unhideWhenUsed="1"/>
-    <w:lsdException w:name="List Number 3" w:semiHidden="1" w:unhideWhenUsed="1"/>
-    <w:lsdException w:name="List Number 4" w:semiHidden="1" w:unhideWhenUsed="1"/>
-    <w:lsdException w:name="List Number 5" w:semiHidden="1" w:unhideWhenUsed="1"/>
-    <w:lsdException w:name="Title" w:uiPriority="10" w:qFormat="1"/>
-    <w:lsdException w:name="Closing" w:semiHidden="1" w:unhideWhenUsed="1"/>
-    <w:lsdException w:name="Signature" w:semiHidden="1" w:unhideWhenUsed="1"/>
-    <w:lsdException w:name="Default Paragraph Font" w:semiHidden="1" w:uiPriority="1" w:unhideWhenUsed="1"/>
-    <w:lsdException w:name="Body Text" w:semiHidden="1" w:unhideWhenUsed="1"/>
-    <w:lsdException w:name="Body Text Indent" w:semiHidden="1" w:unhideWhenUsed="1"/>
-    <w:lsdException w:name="List Continue" w:semiHidden="1" w:unhideWhenUsed="1"/>
-    <w:lsdException w:name="List Continue 2" w:semiHidden="1" w:unhideWhenUsed="1"/>
-    <w:lsdException w:name="List Continue 3" w:semiHidden="1" w:unhideWhenUsed="1"/>
-    <w:lsdException w:name="List Continue 4" w:semiHidden="1" w:unhideWhenUsed="1"/>
-    <w:lsdException w:name="List Continue 5" w:semiHidden="1" w:unhideWhenUsed="1"/>
-    <w:lsdException w:name="Message Header" w:semiHidden="1" w:unhideWhenUsed="1"/>
-    <w:lsdException w:name="Subtitle" w:uiPriority="11" w:qFormat="1"/>
-    <w:lsdException w:name="Salutation" w:semiHidden="1" w:unhideWhenUsed="1"/>
-    <w:lsdException w:name="Date" w:semiHidden="1" w:unhideWhenUsed="1"/>
-    <w:lsdException w:name="Body Text First Indent" w:semiHidden="1" w:unhideWhenUsed="1"/>
-    <w:lsdException w:name="Body Text First Indent 2" w:semiHidden="1" w:unhideWhenUsed="1"/>
-    <w:lsdException w:name="Note Heading" w:semiHidden="1" w:unhideWhenUsed="1"/>
-    <w:lsdException w:name="Body Text 2" w:semiHidden="1" w:unhideWhenUsed="1"/>
-    <w:lsdException w:name="Body Text 3" w:semiHidden="1" w:unhideWhenUsed="1"/>
-    <w:lsdException w:name="Body Text Indent 2" w:semiHidden="1" w:unhideWhenUsed="1"/>
-    <w:lsdException w:name="Body Text Indent 3" w:semiHidden="1" w:unhideWhenUsed="1"/>
-    <w:lsdException w:name="Block Text" w:semiHidden="1" w:unhideWhenUsed="1"/>
-    <w:lsdException w:name="Hyperlink" w:semiHidden="1" w:unhideWhenUsed="1"/>
-    <w:lsdException w:name="FollowedHyperlink" w:semiHidden="1" w:unhideWhenUsed="1"/>
-    <w:lsdException w:name="Strong" w:uiPriority="22" w:qFormat="1"/>
-    <w:lsdException w:name="Emphasis" w:uiPriority="20" w:qFormat="1"/>
-    <w:lsdException w:name="Document Map" w:semiHidden="1" w:unhideWhenUsed="1"/>
-    <w:lsdException w:name="Plain Text" w:semiHidden="1" w:unhideWhenUsed="1"/>
-    <w:lsdException w:name="E-mail Signature" w:semiHidden="1" w:unhideWhenUsed="1"/>
-    <w:lsdException w:name="HTML Top of Form" w:semiHidden="1" w:unhideWhenUsed="1"/>
-    <w:lsdException w:name="HTML Bottom of Form" w:semiHidden="1" w:unhideWhenUsed="1"/>
-    <w:lsdException w:name="Normal (Web)" w:semiHidden="1" w:unhideWhenUsed="1"/>
-    <w:lsdException w:name="HTML Acronym" w:semiHidden="1" w:unhideWhenUsed="1"/>
-    <w:lsdException w:name="HTML Address" w:semiHidden="1" w:unhideWhenUsed="1"/>
-    <w:lsdException w:name="HTML Cite" w:semiHidden="1" w:unhideWhenUsed="1"/>
-    <w:lsdException w:name="HTML Code" w:semiHidden="1" w:unhideWhenUsed="1"/>
-    <w:lsdException w:name="HTML Definition" w:semiHidden="1" w:unhideWhenUsed="1"/>
-    <w:lsdException w:name="HTML Keyboard" w:semiHidden="1" w:unhideWhenUsed="1"/>
-    <w:lsdException w:name="HTML Preformatted" w:semiHidden="1" w:unhideWhenUsed="1"/>
-    <w:lsdException w:name="HTML Sample" w:semiHidden="1" w:unhideWhenUsed="1"/>
-    <w:lsdException w:name="HTML Typewriter" w:semiHidden="1" w:unhideWhenUsed="1"/>
-    <w:lsdException w:name="HTML Variable" w:semiHidden="1" w:unhideWhenUsed="1"/>
-    <w:lsdException w:name="Normal Table" w:semiHidden="1" w:unhideWhenUsed="1"/>
-    <w:lsdException w:name="annotation subject" w:semiHidden="1" w:unhideWhenUsed="1"/>
-    <w:lsdException w:name="No List" w:semiHidden="1" w:unhideWhenUsed="1"/>
-    <w:lsdException w:name="Outline List 1" w:semiHidden="1" w:unhideWhenUsed="1"/>
-    <w:lsdException w:name="Outline List 2" w:semiHidden="1" w:unhideWhenUsed="1"/>
-    <w:lsdException w:name="Outline List 3" w:semiHidden="1" w:unhideWhenUsed="1"/>
-    <w:lsdException w:name="Table Simple 1" w:semiHidden="1" w:unhideWhenUsed="1"/>
-    <w:lsdException w:name="Table Simple 2" w:semiHidden="1" w:unhideWhenUsed="1"/>
-    <w:lsdException w:name="Table Simple 3" w:semiHidden="1" w:unhideWhenUsed="1"/>
-    <w:lsdException w:name="Table Classic 1" w:semiHidden="1" w:unhideWhenUsed="1"/>
-    <w:lsdException w:name="Table Classic 2" w:semiHidden="1" w:unhideWhenUsed="1"/>
-    <w:lsdException w:name="Table Classic 3" w:semiHidden="1" w:unhideWhenUsed="1"/>
-    <w:lsdException w:name="Table Classic 4" w:semiHidden="1" w:unhideWhenUsed="1"/>
-    <w:lsdException w:name="Table Colorful 1" w:semiHidden="1" w:unhideWhenUsed="1"/>
-    <w:lsdException w:name="Table Colorful 2" w:semiHidden="1" w:unhideWhenUsed="1"/>
-    <w:lsdException w:name="Table Colorful 3" w:semiHidden="1" w:unhideWhenUsed="1"/>
-    <w:lsdException w:name="Table Columns 1" w:semiHidden="1" w:unhideWhenUsed="1"/>
-    <w:lsdException w:name="Table Columns 2" w:semiHidden="1" w:unhideWhenUsed="1"/>
-    <w:lsdException w:name="Table Columns 3" w:semiHidden="1" w:unhideWhenUsed="1"/>
-    <w:lsdException w:name="Table Columns 4" w:semiHidden="1" w:unhideWhenUsed="1"/>
-    <w:lsdException w:name="Table Columns 5" w:semiHidden="1" w:unhideWhenUsed="1"/>
-    <w:lsdException w:name="Table Grid 1" w:semiHidden="1" w:unhideWhenUsed="1"/>
-    <w:lsdException w:name="Table Grid 2" w:semiHidden="1" w:unhideWhenUsed="1"/>
-    <w:lsdException w:name="Table Grid 3" w:semiHidden="1" w:unhideWhenUsed="1"/>
-    <w:lsdException w:name="Table Grid 4" w:semiHidden="1" w:unhideWhenUsed="1"/>
-    <w:lsdException w:name="Table Grid 5" w:semiHidden="1" w:unhideWhenUsed="1"/>
-    <w:lsdException w:name="Table Grid 6" w:semiHidden="1" w:unhideWhenUsed="1"/>
-    <w:lsdException w:name="Table Grid 7" w:semiHidden="1" w:unhideWhenUsed="1"/>
-    <w:lsdException w:name="Table Grid 8" w:semiHidden="1" w:unhideWhenUsed="1"/>
-    <w:lsdException w:name="Table List 1" w:semiHidden="1" w:unhideWhenUsed="1"/>
-    <w:lsdException w:name="Table List 2" w:semiHidden="1" w:unhideWhenUsed="1"/>
-    <w:lsdException w:name="Table List 3" w:semiHidden="1" w:unhideWhenUsed="1"/>
-    <w:lsdException w:name="Table List 4" w:semiHidden="1" w:unhideWhenUsed="1"/>
-    <w:lsdException w:name="Table List 5" w:semiHidden="1" w:unhideWhenUsed="1"/>
-    <w:lsdException w:name="Table List 6" w:semiHidden="1" w:unhideWhenUsed="1"/>
-    <w:lsdException w:name="Table List 7" w:semiHidden="1" w:unhideWhenUsed="1"/>
-    <w:lsdException w:name="Table List 8" w:semiHidden="1" w:unhideWhenUsed="1"/>
-    <w:lsdException w:name="Table 3D effects 1" w:semiHidden="1" w:unhideWhenUsed="1"/>
-    <w:lsdException w:name="Table 3D effects 2" w:semiHidden="1" w:unhideWhenUsed="1"/>
-    <w:lsdException w:name="Table 3D effects 3" w:semiHidden="1" w:unhideWhenUsed="1"/>
-    <w:lsdException w:name="Table Contemporary" w:semiHidden="1" w:unhideWhenUsed="1"/>
-    <w:lsdException w:name="Table Elegant" w:semiHidden="1" w:unhideWhenUsed="1"/>
-    <w:lsdException w:name="Table Professional" w:semiHidden="1" w:unhideWhenUsed="1"/>
-    <w:lsdException w:name="Table Subtle 1" w:semiHidden="1" w:unhideWhenUsed="1"/>
-    <w:lsdException w:name="Table Subtle 2" w:semiHidden="1" w:unhideWhenUsed="1"/>
-    <w:lsdException w:name="Table Web 1" w:semiHidden="1" w:unhideWhenUsed="1"/>
-    <w:lsdException w:name="Table Web 2" w:semiHidden="1" w:unhideWhenUsed="1"/>
-    <w:lsdException w:name="Table Web 3" w:semiHidden="1" w:unhideWhenUsed="1"/>
-    <w:lsdException w:name="Balloon Text" w:semiHidden="1" w:unhideWhenUsed="1"/>
-    <w:lsdException w:name="Table Grid" w:uiPriority="39"/>
-    <w:lsdException w:name="Table Theme" w:semiHidden="1" w:unhideWhenUsed="1"/>
-    <w:lsdException w:name="Placeholder Text" w:semiHidden="1"/>
-    <w:lsdException w:name="No Spacing" w:uiPriority="1" w:qFormat="1"/>
-    <w:lsdException w:name="Light Shading" w:uiPriority="60"/>
-    <w:lsdException w:name="Light List" w:uiPriority="61"/>
-    <w:lsdException w:name="Light Grid" w:uiPriority="62"/>
-    <w:lsdException w:name="Medium Shading 1" w:uiPriority="63"/>
-    <w:lsdException w:name="Medium Shading 2" w:uiPriority="64"/>
-    <w:lsdException w:name="Medium List 1" w:uiPriority="65"/>
-    <w:lsdException w:name="Medium List 2" w:uiPriority="66"/>
-    <w:lsdException w:name="Medium Grid 1" w:uiPriority="67"/>
-    <w:lsdException w:name="Medium Grid 2" w:uiPriority="68"/>
-    <w:lsdException w:name="Medium Grid 3" w:uiPriority="69"/>
-    <w:lsdException w:name="Dark List" w:uiPriority="70"/>
-    <w:lsdException w:name="Colorful Shading" w:uiPriority="71"/>
-    <w:lsdException w:name="Colorful List" w:uiPriority="72"/>
-    <w:lsdException w:name="Colorful Grid" w:uiPriority="73"/>
-    <w:lsdException w:name="Light Shading Accent 1" w:uiPriority="60"/>
-    <w:lsdException w:name="Light List Accent 1" w:uiPriority="61"/>
-    <w:lsdException w:name="Light Grid Accent 1" w:uiPriority="62"/>
-    <w:lsdException w:name="Medium Shading 1 Accent 1" w:uiPriority="63"/>
-    <w:lsdException w:name="Medium Shading 2 Accent 1" w:uiPriority="64"/>
-    <w:lsdException w:name="Medium List 1 Accent 1" w:uiPriority="65"/>
-    <w:lsdException w:name="Revision" w:semiHidden="1"/>
-    <w:lsdException w:name="List Paragraph" w:uiPriority="34" w:qFormat="1"/>
-    <w:lsdException w:name="Quote" w:uiPriority="29" w:qFormat="1"/>
-    <w:lsdException w:name="Intense Quote" w:uiPriority="30" w:qFormat="1"/>
-    <w:lsdException w:name="Medium List 2 Accent 1" w:uiPriority="66"/>
-    <w:lsdException w:name="Medium Grid 1 Accent 1" w:uiPriority="67"/>
-    <w:lsdException w:name="Medium Grid 2 Accent 1" w:uiPriority="68"/>
-    <w:lsdException w:name="Medium Grid 3 Accent 1" w:uiPriority="69"/>
-    <w:lsdException w:name="Dark List Accent 1" w:uiPriority="70"/>
-    <w:lsdException w:name="Colorful Shading Accent 1" w:uiPriority="71"/>
-    <w:lsdException w:name="Colorful List Accent 1" w:uiPriority="72"/>
-    <w:lsdException w:name="Colorful Grid Accent 1" w:uiPriority="73"/>
-    <w:lsdException w:name="Light Shading Accent 2" w:uiPriority="60"/>
-    <w:lsdException w:name="Light List Accent 2" w:uiPriority="61"/>
-    <w:lsdException w:name="Light Grid Accent 2" w:uiPriority="62"/>
-    <w:lsdException w:name="Medium Shading 1 Accent 2" w:uiPriority="63"/>
-    <w:lsdException w:name="Medium Shading 2 Accent 2" w:uiPriority="64"/>
-    <w:lsdException w:name="Medium List 1 Accent 2" w:uiPriority="65"/>
-    <w:lsdException w:name="Medium List 2 Accent 2" w:uiPriority="66"/>
-    <w:lsdException w:name="Medium Grid 1 Accent 2" w:uiPriority="67"/>
-    <w:lsdException w:name="Medium Grid 2 Accent 2" w:uiPriority="68"/>
-    <w:lsdException w:name="Medium Grid 3 Accent 2" w:uiPriority="69"/>
-    <w:lsdException w:name="Dark List Accent 2" w:uiPriority="70"/>
-    <w:lsdException w:name="Colorful Shading Accent 2" w:uiPriority="71"/>
-    <w:lsdException w:name="Colorful List Accent 2" w:uiPriority="72"/>
-    <w:lsdException w:name="Colorful Grid Accent 2" w:uiPriority="73"/>
-    <w:lsdException w:name="Light Shading Accent 3" w:uiPriority="60"/>
-    <w:lsdException w:name="Light List Accent 3" w:uiPriority="61"/>
-    <w:lsdException w:name="Light Grid Accent 3" w:uiPriority="62"/>
-    <w:lsdException w:name="Medium Shading 1 Accent 3" w:uiPriority="63"/>
-    <w:lsdException w:name="Medium Shading 2 Accent 3" w:uiPriority="64"/>
-    <w:lsdException w:name="Medium List 1 Accent 3" w:uiPriority="65"/>
-    <w:lsdException w:name="Medium List 2 Accent 3" w:uiPriority="66"/>
-    <w:lsdException w:name="Medium Grid 1 Accent 3" w:uiPriority="67"/>
-    <w:lsdException w:name="Medium Grid 2 Accent 3" w:uiPriority="68"/>
-    <w:lsdException w:name="Medium Grid 3 Accent 3" w:uiPriority="69"/>
-    <w:lsdException w:name="Dark List Accent 3" w:uiPriority="70"/>
-    <w:lsdException w:name="Colorful Shading Accent 3" w:uiPriority="71"/>
-    <w:lsdException w:name="Colorful List Accent 3" w:uiPriority="72"/>
-    <w:lsdException w:name="Colorful Grid Accent 3" w:uiPriority="73"/>
-    <w:lsdException w:name="Light Shading Accent 4" w:uiPriority="60"/>
-    <w:lsdException w:name="Light List Accent 4" w:uiPriority="61"/>
-    <w:lsdException w:name="Light Grid Accent 4" w:uiPriority="62"/>
-    <w:lsdException w:name="Medium Shading 1 Accent 4" w:uiPriority="63"/>
-    <w:lsdException w:name="Medium Shading 2 Accent 4" w:uiPriority="64"/>
-    <w:lsdException w:name="Medium List 1 Accent 4" w:uiPriority="65"/>
-    <w:lsdException w:name="Medium List 2 Accent 4" w:uiPriority="66"/>
-    <w:lsdException w:name="Medium Grid 1 Accent 4" w:uiPriority="67"/>
-    <w:lsdException w:name="Medium Grid 2 Accent 4" w:uiPriority="68"/>
-    <w:lsdException w:name="Medium Grid 3 Accent 4" w:uiPriority="69"/>
-    <w:lsdException w:name="Dark List Accent 4" w:uiPriority="70"/>
-    <w:lsdException w:name="Colorful Shading Accent 4" w:uiPriority="71"/>
-    <w:lsdException w:name="Colorful List Accent 4" w:uiPriority="72"/>
-    <w:lsdException w:name="Colorful Grid Accent 4" w:uiPriority="73"/>
-    <w:lsdException w:name="Light Shading Accent 5" w:uiPriority="60"/>
-    <w:lsdException w:name="Light List Accent 5" w:uiPriority="61"/>
-    <w:lsdException w:name="Light Grid Accent 5" w:uiPriority="62"/>
-    <w:lsdException w:name="Medium Shading 1 Accent 5" w:uiPriority="63"/>
-    <w:lsdException w:name="Medium Shading 2 Accent 5" w:uiPriority="64"/>
-    <w:lsdException w:name="Medium List 1 Accent 5" w:uiPriority="65"/>
-    <w:lsdException w:name="Medium List 2 Accent 5" w:uiPriority="66"/>
-    <w:lsdException w:name="Medium Grid 1 Accent 5" w:uiPriority="67"/>
-    <w:lsdException w:name="Medium Grid 2 Accent 5" w:uiPriority="68"/>
-    <w:lsdException w:name="Medium Grid 3 Accent 5" w:uiPriority="69"/>
-    <w:lsdException w:name="Dark List Accent 5" w:uiPriority="70"/>
-    <w:lsdException w:name="Colorful Shading Accent 5" w:uiPriority="71"/>
-    <w:lsdException w:name="Colorful List Accent 5" w:uiPriority="72"/>
-    <w:lsdException w:name="Colorful Grid Accent 5" w:uiPriority="73"/>
-    <w:lsdException w:name="Light Shading Accent 6" w:uiPriority="60"/>
-    <w:lsdException w:name="Light List Accent 6" w:uiPriority="61"/>
-    <w:lsdException w:name="Light Grid Accent 6" w:uiPriority="62"/>
-    <w:lsdException w:name="Medium Shading 1 Accent 6" w:uiPriority="63"/>
-    <w:lsdException w:name="Medium Shading 2 Accent 6" w:uiPriority="64"/>
-    <w:lsdException w:name="Medium List 1 Accent 6" w:uiPriority="65"/>
-    <w:lsdException w:name="Medium List 2 Accent 6" w:uiPriority="66"/>
-    <w:lsdException w:name="Medium Grid 1 Accent 6" w:uiPriority="67"/>
-    <w:lsdException w:name="Medium Grid 2 Accent 6" w:uiPriority="68"/>
-    <w:lsdException w:name="Medium Grid 3 Accent 6" w:uiPriority="69"/>
-    <w:lsdException w:name="Dark List Accent 6" w:uiPriority="70"/>
-    <w:lsdException w:name="Colorful Shading Accent 6" w:uiPriority="71"/>
-    <w:lsdException w:name="Colorful List Accent 6" w:uiPriority="72"/>
-    <w:lsdException w:name="Colorful Grid Accent 6" w:uiPriority="73"/>
-    <w:lsdException w:name="Subtle Emphasis" w:uiPriority="19" w:qFormat="1"/>
-    <w:lsdException w:name="Intense Emphasis" w:uiPriority="21" w:qFormat="1"/>
-    <w:lsdException w:name="Subtle Reference" w:uiPriority="31" w:qFormat="1"/>
-    <w:lsdException w:name="Intense Reference" w:uiPriority="32" w:qFormat="1"/>
-    <w:lsdException w:name="Book Title" w:uiPriority="33" w:qFormat="1"/>
-    <w:lsdException w:name="Bibliography" w:semiHidden="1" w:uiPriority="37" w:unhideWhenUsed="1"/>
-    <w:lsdException w:name="TOC Heading" w:semiHidden="1" w:uiPriority="39" w:unhideWhenUsed="1" w:qFormat="1"/>
-    <w:lsdException w:name="Plain Table 1" w:uiPriority="41"/>
-    <w:lsdException w:name="Plain Table 2" w:uiPriority="42"/>
-    <w:lsdException w:name="Plain Table 3" w:uiPriority="43"/>
-    <w:lsdException w:name="Plain Table 4" w:uiPriority="44"/>
-    <w:lsdException w:name="Plain Table 5" w:uiPriority="45"/>
-    <w:lsdException w:name="Grid Table Light" w:uiPriority="40"/>
-    <w:lsdException w:name="Grid Table 1 Light" w:uiPriority="46"/>
-    <w:lsdException w:name="Grid Table 2" w:uiPriority="47"/>
-    <w:lsdException w:name="Grid Table 3" w:uiPriority="48"/>
-    <w:lsdException w:name="Grid Table 4" w:uiPriority="49"/>
-    <w:lsdException w:name="Grid Table 5 Dark" w:uiPriority="50"/>
-    <w:lsdException w:name="Grid Table 6 Colorful" w:uiPriority="51"/>
-    <w:lsdException w:name="Grid Table 7 Colorful" w:uiPriority="52"/>
-    <w:lsdException w:name="Grid Table 1 Light Accent 1" w:uiPriority="46"/>
-    <w:lsdException w:name="Grid Table 2 Accent 1" w:uiPriority="47"/>
-    <w:lsdException w:name="Grid Table 3 Accent 1" w:uiPriority="48"/>
-    <w:lsdException w:name="Grid Table 4 Accent 1" w:uiPriority="49"/>
-    <w:lsdException w:name="Grid Table 5 Dark Accent 1" w:uiPriority="50"/>
-    <w:lsdException w:name="Grid Table 6 Colorful Accent 1" w:uiPriority="51"/>
-    <w:lsdException w:name="Grid Table 7 Colorful Accent 1" w:uiPriority="52"/>
-    <w:lsdException w:name="Grid Table 1 Light Accent 2" w:uiPriority="46"/>
-    <w:lsdException w:name="Grid Table 2 Accent 2" w:uiPriority="47"/>
-    <w:lsdException w:name="Grid Table 3 Accent 2" w:uiPriority="48"/>
-    <w:lsdException w:name="Grid Table 4 Accent 2" w:uiPriority="49"/>
-    <w:lsdException w:name="Grid Table 5 Dark Accent 2" w:uiPriority="50"/>
-    <w:lsdException w:name="Grid Table 6 Colorful Accent 2" w:uiPriority="51"/>
-    <w:lsdException w:name="Grid Table 7 Colorful Accent 2" w:uiPriority="52"/>
-    <w:lsdException w:name="Grid Table 1 Light Accent 3" w:uiPriority="46"/>
-    <w:lsdException w:name="Grid Table 2 Accent 3" w:uiPriority="47"/>
-    <w:lsdException w:name="Grid Table 3 Accent 3" w:uiPriority="48"/>
-    <w:lsdException w:name="Grid Table 4 Accent 3" w:uiPriority="49"/>
-    <w:lsdException w:name="Grid Table 5 Dark Accent 3" w:uiPriority="50"/>
-    <w:lsdException w:name="Grid Table 6 Colorful Accent 3" w:uiPriority="51"/>
-    <w:lsdException w:name="Grid Table 7 Colorful Accent 3" w:uiPriority="52"/>
-    <w:lsdException w:name="Grid Table 1 Light Accent 4" w:uiPriority="46"/>
-    <w:lsdException w:name="Grid Table 2 Accent 4" w:uiPriority="47"/>
-    <w:lsdException w:name="Grid Table 3 Accent 4" w:uiPriority="48"/>
-    <w:lsdException w:name="Grid Table 4 Accent 4" w:uiPriority="49"/>
-    <w:lsdException w:name="Grid Table 5 Dark Accent 4" w:uiPriority="50"/>
-    <w:lsdException w:name="Grid Table 6 Colorful Accent 4" w:uiPriority="51"/>
-    <w:lsdException w:name="Grid Table 7 Colorful Accent 4" w:uiPriority="52"/>
-    <w:lsdException w:name="Grid Table 1 Light Accent 5" w:uiPriority="46"/>
-    <w:lsdException w:name="Grid Table 2 Accent 5" w:uiPriority="47"/>
-    <w:lsdException w:name="Grid Table 3 Accent 5" w:uiPriority="48"/>
-    <w:lsdException w:name="Grid Table 4 Accent 5" w:uiPriority="49"/>
-    <w:lsdException w:name="Grid Table 5 Dark Accent 5" w:uiPriority="50"/>
-    <w:lsdException w:name="Grid Table 6 Colorful Accent 5" w:uiPriority="51"/>
-    <w:lsdException w:name="Grid Table 7 Colorful Accent 5" w:uiPriority="52"/>
-    <w:lsdException w:name="Grid Table 1 Light Accent 6" w:uiPriority="46"/>
-    <w:lsdException w:name="Grid Table 2 Accent 6" w:uiPriority="47"/>
-    <w:lsdException w:name="Grid Table 3 Accent 6" w:uiPriority="48"/>
-    <w:lsdException w:name="Grid Table 4 Accent 6" w:uiPriority="49"/>
-    <w:lsdException w:name="Grid Table 5 Dark Accent 6" w:uiPriority="50"/>
-    <w:lsdException w:name="Grid Table 6 Colorful Accent 6" w:uiPriority="51"/>
-    <w:lsdException w:name="Grid Table 7 Colorful Accent 6" w:uiPriority="52"/>
-    <w:lsdException w:name="List Table 1 Light" w:uiPriority="46"/>
-    <w:lsdException w:name="List Table 2" w:uiPriority="47"/>
-    <w:lsdException w:name="List Table 3" w:uiPriority="48"/>
-    <w:lsdException w:name="List Table 4" w:uiPriority="49"/>
-    <w:lsdException w:name="List Table 5 Dark" w:uiPriority="50"/>
-    <w:lsdException w:name="List Table 6 Colorful" w:uiPriority="51"/>
-    <w:lsdException w:name="List Table 7 Colorful" w:uiPriority="52"/>
-    <w:lsdException w:name="List Table 1 Light Accent 1" w:uiPriority="46"/>
-    <w:lsdException w:name="List Table 2 Accent 1" w:uiPriority="47"/>
-    <w:lsdException w:name="List Table 3 Accent 1" w:uiPriority="48"/>
-    <w:lsdException w:name="List Table 4 Accent 1" w:uiPriority="49"/>
-    <w:lsdException w:name="List Table 5 Dark Accent 1" w:uiPriority="50"/>
-    <w:lsdException w:name="List Table 6 Colorful Accent 1" w:uiPriority="51"/>
-    <w:lsdException w:name="List Table 7 Colorful Accent 1" w:uiPriority="52"/>
-    <w:lsdException w:name="List Table 1 Light Accent 2" w:uiPriority="46"/>
-    <w:lsdException w:name="List Table 2 Accent 2" w:uiPriority="47"/>
-    <w:lsdException w:name="List Table 3 Accent 2" w:uiPriority="48"/>
-    <w:lsdException w:name="List Table 4 Accent 2" w:uiPriority="49"/>
-    <w:lsdException w:name="List Table 5 Dark Accent 2" w:uiPriority="50"/>
-    <w:lsdException w:name="List Table 6 Colorful Accent 2" w:uiPriority="51"/>
-    <w:lsdException w:name="List Table 7 Colorful Accent 2" w:uiPriority="52"/>
-    <w:lsdException w:name="List Table 1 Light Accent 3" w:uiPriority="46"/>
-    <w:lsdException w:name="List Table 2 Accent 3" w:uiPriority="47"/>
-    <w:lsdException w:name="List Table 3 Accent 3" w:uiPriority="48"/>
-    <w:lsdException w:name="List Table 4 Accent 3" w:uiPriority="49"/>
-    <w:lsdException w:name="List Table 5 Dark Accent 3" w:uiPriority="50"/>
-    <w:lsdException w:name="List Table 6 Colorful Accent 3" w:uiPriority="51"/>
-    <w:lsdException w:name="List Table 7 Colorful Accent 3" w:uiPriority="52"/>
-    <w:lsdException w:name="List Table 1 Light Accent 4" w:uiPriority="46"/>
-    <w:lsdException w:name="List Table 2 Accent 4" w:uiPriority="47"/>
-    <w:lsdException w:name="List Table 3 Accent 4" w:uiPriority="48"/>
-    <w:lsdException w:name="List Table 4 Accent 4" w:uiPriority="49"/>
-    <w:lsdException w:name="List Table 5 Dark Accent 4" w:uiPriority="50"/>
-    <w:lsdException w:name="List Table 6 Colorful Accent 4" w:uiPriority="51"/>
-    <w:lsdException w:name="List Table 7 Colorful Accent 4" w:uiPriority="52"/>
-    <w:lsdException w:name="List Table 1 Light Accent 5" w:uiPriority="46"/>
-    <w:lsdException w:name="List Table 2 Accent 5" w:uiPriority="47"/>
-    <w:lsdException w:name="List Table 3 Accent 5" w:uiPriority="48"/>
-    <w:lsdException w:name="List Table 4 Accent 5" w:uiPriority="49"/>
-    <w:lsdException w:name="List Table 5 Dark Accent 5" w:uiPriority="50"/>
-    <w:lsdException w:name="List Table 6 Colorful Accent 5" w:uiPriority="51"/>
-    <w:lsdException w:name="List Table 7 Colorful Accent 5" w:uiPriority="52"/>
-    <w:lsdException w:name="List Table 1 Light Accent 6" w:uiPriority="46"/>
-    <w:lsdException w:name="List Table 2 Accent 6" w:uiPriority="47"/>
-    <w:lsdException w:name="List Table 3 Accent 6" w:uiPriority="48"/>
-    <w:lsdException w:name="List Table 4 Accent 6" w:uiPriority="49"/>
-    <w:lsdException w:name="List Table 5 Dark Accent 6" w:uiPriority="50"/>
-    <w:lsdException w:name="List Table 6 Colorful Accent 6" w:uiPriority="51"/>
-    <w:lsdException w:name="List Table 7 Colorful Accent 6" w:uiPriority="52"/>
-    <w:lsdException w:name="Mention" w:semiHidden="1" w:unhideWhenUsed="1"/>
-    <w:lsdException w:name="Smart Hyperlink" w:semiHidden="1" w:unhideWhenUsed="1"/>
-    <w:lsdException w:name="Hashtag" w:semiHidden="1" w:unhideWhenUsed="1"/>
-    <w:lsdException w:name="Unresolved Mention" w:semiHidden="1" w:unhideWhenUsed="1"/>
-    <w:lsdException w:name="Smart Link" w:semiHidden="1" w:unhideWhenUsed="1"/>
+  <w:latentStyles w:defLockedState="0" w:defUIPriority="99" w:defSemiHidden="1" w:defUnhideWhenUsed="1" w:defQFormat="0" w:count="267">
+    <w:lsdException w:name="Normal" w:semiHidden="0" w:uiPriority="0" w:unhideWhenUsed="0" w:qFormat="1"/>
+    <w:lsdException w:name="heading 1" w:semiHidden="0" w:uiPriority="9" w:unhideWhenUsed="0" w:qFormat="1"/>
+    <w:lsdException w:name="heading 2" w:uiPriority="9" w:qFormat="1"/>
+    <w:lsdException w:name="heading 3" w:uiPriority="9" w:qFormat="1"/>
+    <w:lsdException w:name="heading 4" w:uiPriority="9" w:qFormat="1"/>
+    <w:lsdException w:name="heading 5" w:uiPriority="9" w:qFormat="1"/>
+    <w:lsdException w:name="heading 6" w:uiPriority="9" w:qFormat="1"/>
+    <w:lsdException w:name="heading 7" w:uiPriority="9" w:qFormat="1"/>
+    <w:lsdException w:name="heading 8" w:uiPriority="9" w:qFormat="1"/>
+    <w:lsdException w:name="heading 9" w:uiPriority="9" w:qFormat="1"/>
+    <w:lsdException w:name="toc 1" w:uiPriority="39"/>
+    <w:lsdException w:name="toc 2" w:uiPriority="39"/>
+    <w:lsdException w:name="toc 3" w:uiPriority="39"/>
+    <w:lsdException w:name="toc 4" w:uiPriority="39"/>
+    <w:lsdException w:name="toc 5" w:uiPriority="39"/>
+    <w:lsdException w:name="toc 6" w:uiPriority="39"/>
+    <w:lsdException w:name="toc 7" w:uiPriority="39"/>
+    <w:lsdException w:name="toc 8" w:uiPriority="39"/>
+    <w:lsdException w:name="toc 9" w:uiPriority="39"/>
+    <w:lsdException w:name="caption" w:uiPriority="35" w:qFormat="1"/>
+    <w:lsdException w:name="Title" w:semiHidden="0" w:uiPriority="10" w:unhideWhenUsed="0" w:qFormat="1"/>
+    <w:lsdException w:name="Default Paragraph Font" w:uiPriority="1"/>
+    <w:lsdException w:name="Subtitle" w:semiHidden="0" w:uiPriority="11" w:unhideWhenUsed="0" w:qFormat="1"/>
+    <w:lsdException w:name="Strong" w:semiHidden="0" w:uiPriority="22" w:unhideWhenUsed="0" w:qFormat="1"/>
+    <w:lsdException w:name="Emphasis" w:semiHidden="0" w:uiPriority="20" w:unhideWhenUsed="0" w:qFormat="1"/>
+    <w:lsdException w:name="Table Grid" w:semiHidden="0" w:uiPriority="39" w:unhideWhenUsed="0"/>
+    <w:lsdException w:name="Placeholder Text" w:unhideWhenUsed="0"/>
+    <w:lsdException w:name="No Spacing" w:semiHidden="0" w:uiPriority="1" w:unhideWhenUsed="0" w:qFormat="1"/>
+    <w:lsdException w:name="Light Shading" w:semiHidden="0" w:uiPriority="60" w:unhideWhenUsed="0"/>
+    <w:lsdException w:name="Light List" w:semiHidden="0" w:uiPriority="61" w:unhideWhenUsed="0"/>
+    <w:lsdException w:name="Light Grid" w:semiHidden="0" w:uiPriority="62" w:unhideWhenUsed="0"/>
+    <w:lsdException w:name="Medium Shading 1" w:semiHidden="0" w:uiPriority="63" w:unhideWhenUsed="0"/>
+    <w:lsdException w:name="Medium Shading 2" w:semiHidden="0" w:uiPriority="64" w:unhideWhenUsed="0"/>
+    <w:lsdException w:name="Medium List 1" w:semiHidden="0" w:uiPriority="65" w:unhideWhenUsed="0"/>
+    <w:lsdException w:name="Medium List 2" w:semiHidden="0" w:uiPriority="66" w:unhideWhenUsed="0"/>
+    <w:lsdException w:name="Medium Grid 1" w:semiHidden="0" w:uiPriority="67" w:unhideWhenUsed="0"/>
+    <w:lsdException w:name="Medium Grid 2" w:semiHidden="0" w:uiPriority="68" w:unhideWhenUsed="0"/>
+    <w:lsdException w:name="Medium Grid 3" w:semiHidden="0" w:uiPriority="69" w:unhideWhenUsed="0"/>
+    <w:lsdException w:name="Dark List" w:semiHidden="0" w:uiPriority="70" w:unhideWhenUsed="0"/>
+    <w:lsdException w:name="Colorful Shading" w:semiHidden="0" w:uiPriority="71" w:unhideWhenUsed="0"/>
+    <w:lsdException w:name="Colorful List" w:semiHidden="0" w:uiPriority="72" w:unhideWhenUsed="0"/>
+    <w:lsdException w:name="Colorful Grid" w:semiHidden="0" w:uiPriority="73" w:unhideWhenUsed="0"/>
+    <w:lsdException w:name="Light Shading Accent 1" w:semiHidden="0" w:uiPriority="60" w:unhideWhenUsed="0"/>
+    <w:lsdException w:name="Light List Accent 1" w:semiHidden="0" w:uiPriority="61" w:unhideWhenUsed="0"/>
+    <w:lsdException w:name="Light Grid Accent 1" w:semiHidden="0" w:uiPriority="62" w:unhideWhenUsed="0"/>
+    <w:lsdException w:name="Medium Shading 1 Accent 1" w:semiHidden="0" w:uiPriority="63" w:unhideWhenUsed="0"/>
+    <w:lsdException w:name="Medium Shading 2 Accent 1" w:semiHidden="0" w:uiPriority="64" w:unhideWhenUsed="0"/>
+    <w:lsdException w:name="Medium List 1 Accent 1" w:semiHidden="0" w:uiPriority="65" w:unhideWhenUsed="0"/>
+    <w:lsdException w:name="Revision" w:unhideWhenUsed="0"/>
+    <w:lsdException w:name="List Paragraph" w:semiHidden="0" w:uiPriority="34" w:unhideWhenUsed="0" w:qFormat="1"/>
+    <w:lsdException w:name="Quote" w:semiHidden="0" w:uiPriority="29" w:unhideWhenUsed="0" w:qFormat="1"/>
+    <w:lsdException w:name="Intense Quote" w:semiHidden="0" w:uiPriority="30" w:unhideWhenUsed="0" w:qFormat="1"/>
+    <w:lsdException w:name="Medium List 2 Accent 1" w:semiHidden="0" w:uiPriority="66" w:unhideWhenUsed="0"/>
+    <w:lsdException w:name="Medium Grid 1 Accent 1" w:semiHidden="0" w:uiPriority="67" w:unhideWhenUsed="0"/>
+    <w:lsdException w:name="Medium Grid 2 Accent 1" w:semiHidden="0" w:uiPriority="68" w:unhideWhenUsed="0"/>
+    <w:lsdException w:name="Medium Grid 3 Accent 1" w:semiHidden="0" w:uiPriority="69" w:unhideWhenUsed="0"/>
+    <w:lsdException w:name="Dark List Accent 1" w:semiHidden="0" w:uiPriority="70" w:unhideWhenUsed="0"/>
+    <w:lsdException w:name="Colorful Shading Accent 1" w:semiHidden="0" w:uiPriority="71" w:unhideWhenUsed="0"/>
+    <w:lsdException w:name="Colorful List Accent 1" w:semiHidden="0" w:uiPriority="72" w:unhideWhenUsed="0"/>
+    <w:lsdException w:name="Colorful Grid Accent 1" w:semiHidden="0" w:uiPriority="73" w:unhideWhenUsed="0"/>
+    <w:lsdException w:name="Light Shading Accent 2" w:semiHidden="0" w:uiPriority="60" w:unhideWhenUsed="0"/>
+    <w:lsdException w:name="Light List Accent 2" w:semiHidden="0" w:uiPriority="61" w:unhideWhenUsed="0"/>
+    <w:lsdException w:name="Light Grid Accent 2" w:semiHidden="0" w:uiPriority="62" w:unhideWhenUsed="0"/>
+    <w:lsdException w:name="Medium Shading 1 Accent 2" w:semiHidden="0" w:uiPriority="63" w:unhideWhenUsed="0"/>
+    <w:lsdException w:name="Medium Shading 2 Accent 2" w:semiHidden="0" w:uiPriority="64" w:unhideWhenUsed="0"/>
+    <w:lsdException w:name="Medium List 1 Accent 2" w:semiHidden="0" w:uiPriority="65" w:unhideWhenUsed="0"/>
+    <w:lsdException w:name="Medium List 2 Accent 2" w:semiHidden="0" w:uiPriority="66" w:unhideWhenUsed="0"/>
+    <w:lsdException w:name="Medium Grid 1 Accent 2" w:semiHidden="0" w:uiPriority="67" w:unhideWhenUsed="0"/>
+    <w:lsdException w:name="Medium Grid 2 Accent 2" w:semiHidden="0" w:uiPriority="68" w:unhideWhenUsed="0"/>
+    <w:lsdException w:name="Medium Grid 3 Accent 2" w:semiHidden="0" w:uiPriority="69" w:unhideWhenUsed="0"/>
+    <w:lsdException w:name="Dark List Accent 2" w:semiHidden="0" w:uiPriority="70" w:unhideWhenUsed="0"/>
+    <w:lsdException w:name="Colorful Shading Accent 2" w:semiHidden="0" w:uiPriority="71" w:unhideWhenUsed="0"/>
+    <w:lsdException w:name="Colorful List Accent 2" w:semiHidden="0" w:uiPriority="72" w:unhideWhenUsed="0"/>
+    <w:lsdException w:name="Colorful Grid Accent 2" w:semiHidden="0" w:uiPriority="73" w:unhideWhenUsed="0"/>
+    <w:lsdException w:name="Light Shading Accent 3" w:semiHidden="0" w:uiPriority="60" w:unhideWhenUsed="0"/>
+    <w:lsdException w:name="Light List Accent 3" w:semiHidden="0" w:uiPriority="61" w:unhideWhenUsed="0"/>
+    <w:lsdException w:name="Light Grid Accent 3" w:semiHidden="0" w:uiPriority="62" w:unhideWhenUsed="0"/>
+    <w:lsdException w:name="Medium Shading 1 Accent 3" w:semiHidden="0" w:uiPriority="63" w:unhideWhenUsed="0"/>
+    <w:lsdException w:name="Medium Shading 2 Accent 3" w:semiHidden="0" w:uiPriority="64" w:unhideWhenUsed="0"/>
+    <w:lsdException w:name="Medium List 1 Accent 3" w:semiHidden="0" w:uiPriority="65" w:unhideWhenUsed="0"/>
+    <w:lsdException w:name="Medium List 2 Accent 3" w:semiHidden="0" w:uiPriority="66" w:unhideWhenUsed="0"/>
+    <w:lsdException w:name="Medium Grid 1 Accent 3" w:semiHidden="0" w:uiPriority="67" w:unhideWhenUsed="0"/>
+    <w:lsdException w:name="Medium Grid 2 Accent 3" w:semiHidden="0" w:uiPriority="68" w:unhideWhenUsed="0"/>
+    <w:lsdException w:name="Medium Grid 3 Accent 3" w:semiHidden="0" w:uiPriority="69" w:unhideWhenUsed="0"/>
+    <w:lsdException w:name="Dark List Accent 3" w:semiHidden="0" w:uiPriority="70" w:unhideWhenUsed="0"/>
+    <w:lsdException w:name="Colorful Shading Accent 3" w:semiHidden="0" w:uiPriority="71" w:unhideWhenUsed="0"/>
+    <w:lsdException w:name="Colorful List Accent 3" w:semiHidden="0" w:uiPriority="72" w:unhideWhenUsed="0"/>
+    <w:lsdException w:name="Colorful Grid Accent 3" w:semiHidden="0" w:uiPriority="73" w:unhideWhenUsed="0"/>
+    <w:lsdException w:name="Light Shading Accent 4" w:semiHidden="0" w:uiPriority="60" w:unhideWhenUsed="0"/>
+    <w:lsdException w:name="Light List Accent 4" w:semiHidden="0" w:uiPriority="61" w:unhideWhenUsed="0"/>
+    <w:lsdException w:name="Light Grid Accent 4" w:semiHidden="0" w:uiPriority="62" w:unhideWhenUsed="0"/>
+    <w:lsdException w:name="Medium Shading 1 Accent 4" w:semiHidden="0" w:uiPriority="63" w:unhideWhenUsed="0"/>
+    <w:lsdException w:name="Medium Shading 2 Accent 4" w:semiHidden="0" w:uiPriority="64" w:unhideWhenUsed="0"/>
+    <w:lsdException w:name="Medium List 1 Accent 4" w:semiHidden="0" w:uiPriority="65" w:unhideWhenUsed="0"/>
+    <w:lsdException w:name="Medium List 2 Accent 4" w:semiHidden="0" w:uiPriority="66" w:unhideWhenUsed="0"/>
+    <w:lsdException w:name="Medium Grid 1 Accent 4" w:semiHidden="0" w:uiPriority="67" w:unhideWhenUsed="0"/>
+    <w:lsdException w:name="Medium Grid 2 Accent 4" w:semiHidden="0" w:uiPriority="68" w:unhideWhenUsed="0"/>
+    <w:lsdException w:name="Medium Grid 3 Accent 4" w:semiHidden="0" w:uiPriority="69" w:unhideWhenUsed="0"/>
+    <w:lsdException w:name="Dark List Accent 4" w:semiHidden="0" w:uiPriority="70" w:unhideWhenUsed="0"/>
+    <w:lsdException w:name="Colorful Shading Accent 4" w:semiHidden="0" w:uiPriority="71" w:unhideWhenUsed="0"/>
+    <w:lsdException w:name="Colorful List Accent 4" w:semiHidden="0" w:uiPriority="72" w:unhideWhenUsed="0"/>
+    <w:lsdException w:name="Colorful Grid Accent 4" w:semiHidden="0" w:uiPriority="73" w:unhideWhenUsed="0"/>
+    <w:lsdException w:name="Light Shading Accent 5" w:semiHidden="0" w:uiPriority="60" w:unhideWhenUsed="0"/>
+    <w:lsdException w:name="Light List Accent 5" w:semiHidden="0" w:uiPriority="61" w:unhideWhenUsed="0"/>
+    <w:lsdException w:name="Light Grid Accent 5" w:semiHidden="0" w:uiPriority="62" w:unhideWhenUsed="0"/>
+    <w:lsdException w:name="Medium Shading 1 Accent 5" w:semiHidden="0" w:uiPriority="63" w:unhideWhenUsed="0"/>
+    <w:lsdException w:name="Medium Shading 2 Accent 5" w:semiHidden="0" w:uiPriority="64" w:unhideWhenUsed="0"/>
+    <w:lsdException w:name="Medium List 1 Accent 5" w:semiHidden="0" w:uiPriority="65" w:unhideWhenUsed="0"/>
+    <w:lsdException w:name="Medium List 2 Accent 5" w:semiHidden="0" w:uiPriority="66" w:unhideWhenUsed="0"/>
+    <w:lsdException w:name="Medium Grid 1 Accent 5" w:semiHidden="0" w:uiPriority="67" w:unhideWhenUsed="0"/>
+    <w:lsdException w:name="Medium Grid 2 Accent 5" w:semiHidden="0" w:uiPriority="68" w:unhideWhenUsed="0"/>
+    <w:lsdException w:name="Medium Grid 3 Accent 5" w:semiHidden="0" w:uiPriority="69" w:unhideWhenUsed="0"/>
+    <w:lsdException w:name="Dark List Accent 5" w:semiHidden="0" w:uiPriority="70" w:unhideWhenUsed="0"/>
+    <w:lsdException w:name="Colorful Shading Accent 5" w:semiHidden="0" w:uiPriority="71" w:unhideWhenUsed="0"/>
+    <w:lsdException w:name="Colorful List Accent 5" w:semiHidden="0" w:uiPriority="72" w:unhideWhenUsed="0"/>
+    <w:lsdException w:name="Colorful Grid Accent 5" w:semiHidden="0" w:uiPriority="73" w:unhideWhenUsed="0"/>
+    <w:lsdException w:name="Light Shading Accent 6" w:semiHidden="0" w:uiPriority="60" w:unhideWhenUsed="0"/>
+    <w:lsdException w:name="Light List Accent 6" w:semiHidden="0" w:uiPriority="61" w:unhideWhenUsed="0"/>
+    <w:lsdException w:name="Light Grid Accent 6" w:semiHidden="0" w:uiPriority="62" w:unhideWhenUsed="0"/>
+    <w:lsdException w:name="Medium Shading 1 Accent 6" w:semiHidden="0" w:uiPriority="63" w:unhideWhenUsed="0"/>
+    <w:lsdException w:name="Medium Shading 2 Accent 6" w:semiHidden="0" w:uiPriority="64" w:unhideWhenUsed="0"/>
+    <w:lsdException w:name="Medium List 1 Accent 6" w:semiHidden="0" w:uiPriority="65" w:unhideWhenUsed="0"/>
+    <w:lsdException w:name="Medium List 2 Accent 6" w:semiHidden="0" w:uiPriority="66" w:unhideWhenUsed="0"/>
+    <w:lsdException w:name="Medium Grid 1 Accent 6" w:semiHidden="0" w:uiPriority="67" w:unhideWhenUsed="0"/>
+    <w:lsdException w:name="Medium Grid 2 Accent 6" w:semiHidden="0" w:uiPriority="68" w:unhideWhenUsed="0"/>
+    <w:lsdException w:name="Medium Grid 3 Accent 6" w:semiHidden="0" w:uiPriority="69" w:unhideWhenUsed="0"/>
+    <w:lsdException w:name="Dark List Accent 6" w:semiHidden="0" w:uiPriority="70" w:unhideWhenUsed="0"/>
+    <w:lsdException w:name="Colorful Shading Accent 6" w:semiHidden="0" w:uiPriority="71" w:unhideWhenUsed="0"/>
+    <w:lsdException w:name="Colorful List Accent 6" w:semiHidden="0" w:uiPriority="72" w:unhideWhenUsed="0"/>
+    <w:lsdException w:name="Colorful Grid Accent 6" w:semiHidden="0" w:uiPriority="73" w:unhideWhenUsed="0"/>
+    <w:lsdException w:name="Subtle Emphasis" w:semiHidden="0" w:uiPriority="19" w:unhideWhenUsed="0" w:qFormat="1"/>
+    <w:lsdException w:name="Intense Emphasis" w:semiHidden="0" w:uiPriority="21" w:unhideWhenUsed="0" w:qFormat="1"/>
+    <w:lsdException w:name="Subtle Reference" w:semiHidden="0" w:uiPriority="31" w:unhideWhenUsed="0" w:qFormat="1"/>
+    <w:lsdException w:name="Intense Reference" w:semiHidden="0" w:uiPriority="32" w:unhideWhenUsed="0" w:qFormat="1"/>
+    <w:lsdException w:name="Book Title" w:semiHidden="0" w:uiPriority="33" w:unhideWhenUsed="0" w:qFormat="1"/>
+    <w:lsdException w:name="Bibliography" w:uiPriority="37"/>
+    <w:lsdException w:name="TOC Heading" w:uiPriority="39" w:qFormat="1"/>
   </w:latentStyles>
   <w:style w:type="paragraph" w:default="1" w:styleId="a">
     <w:name w:val="Normal"/>
@@ -2111,6 +2694,7 @@
   <w:style w:type="character" w:default="1" w:styleId="a0">
     <w:name w:val="Default Paragraph Font"/>
     <w:uiPriority w:val="1"/>
+    <w:semiHidden/>
     <w:unhideWhenUsed/>
   </w:style>
   <w:style w:type="table" w:default="1" w:styleId="a1">
@@ -2118,6 +2702,7 @@
     <w:uiPriority w:val="99"/>
     <w:semiHidden/>
     <w:unhideWhenUsed/>
+    <w:qFormat/>
     <w:tblPr>
       <w:tblInd w:w="0" w:type="dxa"/>
       <w:tblCellMar>
@@ -2169,6 +2754,7 @@
       <w:spacing w:after="0" w:line="240" w:lineRule="auto"/>
     </w:pPr>
     <w:tblPr>
+      <w:tblInd w:w="0" w:type="dxa"/>
       <w:tblBorders>
         <w:top w:val="single" w:sz="4" w:space="0" w:color="auto"/>
         <w:left w:val="single" w:sz="4" w:space="0" w:color="auto"/>
@@ -2177,6 +2763,12 @@
         <w:insideH w:val="single" w:sz="4" w:space="0" w:color="auto"/>
         <w:insideV w:val="single" w:sz="4" w:space="0" w:color="auto"/>
       </w:tblBorders>
+      <w:tblCellMar>
+        <w:top w:w="0" w:type="dxa"/>
+        <w:left w:w="108" w:type="dxa"/>
+        <w:bottom w:w="0" w:type="dxa"/>
+        <w:right w:w="108" w:type="dxa"/>
+      </w:tblCellMar>
     </w:tblPr>
   </w:style>
   <w:style w:type="character" w:customStyle="1" w:styleId="relative">
@@ -2511,7 +3103,7 @@
   <a:extraClrSchemeLst/>
   <a:extLst>
     <a:ext uri="{05A4C25C-085E-4340-85A3-A5531E510DB2}">
-      <thm15:themeFamily xmlns:thm15="http://schemas.microsoft.com/office/thememl/2012/main" name="Office Theme" id="{62F939B6-93AF-4DB8-9C6B-D6C7DFDC589F}" vid="{4A3C46E8-61CC-4603-A589-7422A47A8E4A}"/>
+      <thm15:themeFamily xmlns:thm15="http://schemas.microsoft.com/office/thememl/2012/main" xmlns="" name="Office Theme" id="{62F939B6-93AF-4DB8-9C6B-D6C7DFDC589F}" vid="{4A3C46E8-61CC-4603-A589-7422A47A8E4A}"/>
     </a:ext>
   </a:extLst>
 </a:theme>

</xml_diff>